<commit_message>
updated personas, added my class schema
</commit_message>
<xml_diff>
--- a/documentation/AuctioX.docx
+++ b/documentation/AuctioX.docx
@@ -87,6 +87,33 @@
         </w:rPr>
         <w:t>: MySQL</w:t>
       </w:r>
+      <w:r>
+        <w:rPr>
+          <w:rFonts w:ascii="Times New Roman" w:hAnsi="Times New Roman" w:cs="Times New Roman"/>
+          <w:sz w:val="24"/>
+          <w:szCs w:val="24"/>
+          <w:lang w:val="ro-RO"/>
+        </w:rPr>
+        <w:t xml:space="preserve"> (My </w:t>
+      </w:r>
+      <w:r>
+        <w:rPr>
+          <w:rFonts w:ascii="Times New Roman" w:hAnsi="Times New Roman" w:cs="Times New Roman"/>
+          <w:sz w:val="24"/>
+          <w:szCs w:val="24"/>
+          <w:lang w:val="ro-RO"/>
+        </w:rPr>
+        <w:t>Structured Query Language</w:t>
+      </w:r>
+      <w:r>
+        <w:rPr>
+          <w:rFonts w:ascii="Times New Roman" w:hAnsi="Times New Roman" w:cs="Times New Roman"/>
+          <w:sz w:val="24"/>
+          <w:szCs w:val="24"/>
+          <w:lang w:val="ro-RO"/>
+        </w:rPr>
+        <w:t>)</w:t>
+      </w:r>
     </w:p>
     <w:p>
       <w:pPr>
@@ -153,6 +180,33 @@
         </w:rPr>
         <w:t>P</w:t>
       </w:r>
+      <w:r>
+        <w:rPr>
+          <w:rFonts w:ascii="Times New Roman" w:hAnsi="Times New Roman" w:cs="Times New Roman"/>
+          <w:sz w:val="24"/>
+          <w:szCs w:val="24"/>
+          <w:lang w:val="ro-RO"/>
+        </w:rPr>
+        <w:t xml:space="preserve"> ( stands for Cross-Platform(X), Apache</w:t>
+      </w:r>
+      <w:r>
+        <w:rPr>
+          <w:rFonts w:ascii="Times New Roman" w:hAnsi="Times New Roman" w:cs="Times New Roman"/>
+          <w:sz w:val="24"/>
+          <w:szCs w:val="24"/>
+          <w:lang w:val="ro-RO"/>
+        </w:rPr>
+        <w:t>(A), Ma</w:t>
+      </w:r>
+      <w:r>
+        <w:rPr>
+          <w:rFonts w:ascii="Times New Roman" w:hAnsi="Times New Roman" w:cs="Times New Roman"/>
+          <w:sz w:val="24"/>
+          <w:szCs w:val="24"/>
+          <w:lang w:val="ro-RO"/>
+        </w:rPr>
+        <w:t>riaDB(M), PHP(P) and Perl(P) )</w:t>
+      </w:r>
     </w:p>
     <w:p>
       <w:pPr>
@@ -186,6 +240,33 @@
         </w:rPr>
         <w:t>: PHP</w:t>
       </w:r>
+      <w:r>
+        <w:rPr>
+          <w:rFonts w:ascii="Times New Roman" w:hAnsi="Times New Roman" w:cs="Times New Roman"/>
+          <w:sz w:val="24"/>
+          <w:szCs w:val="24"/>
+          <w:lang w:val="ro-RO"/>
+        </w:rPr>
+        <w:t xml:space="preserve"> (</w:t>
+      </w:r>
+      <w:r>
+        <w:rPr>
+          <w:rFonts w:ascii="Times New Roman" w:hAnsi="Times New Roman" w:cs="Times New Roman"/>
+          <w:sz w:val="24"/>
+          <w:szCs w:val="24"/>
+          <w:lang w:val="ro-RO"/>
+        </w:rPr>
+        <w:t>Hypertext Preprocessor</w:t>
+      </w:r>
+      <w:r>
+        <w:rPr>
+          <w:rFonts w:ascii="Times New Roman" w:hAnsi="Times New Roman" w:cs="Times New Roman"/>
+          <w:sz w:val="24"/>
+          <w:szCs w:val="24"/>
+          <w:lang w:val="ro-RO"/>
+        </w:rPr>
+        <w:t>)</w:t>
+      </w:r>
     </w:p>
     <w:p>
       <w:pPr>
@@ -1858,106 +1939,259 @@
           <w:szCs w:val="24"/>
           <w:lang w:val="ro-RO"/>
         </w:rPr>
-        <w:t>There are two types of personas: the buyer and the user.</w:t>
-      </w:r>
-    </w:p>
-    <w:p>
-      <w:pPr>
-        <w:pStyle w:val="ListParagraph"/>
-        <w:ind w:left="792"/>
-        <w:rPr>
-          <w:rFonts w:ascii="Times New Roman" w:hAnsi="Times New Roman" w:cs="Times New Roman"/>
-          <w:sz w:val="24"/>
-          <w:szCs w:val="24"/>
-          <w:lang w:val="ro-RO"/>
-        </w:rPr>
-      </w:pPr>
-    </w:p>
-    <w:p>
-      <w:pPr>
-        <w:pStyle w:val="ListParagraph"/>
-        <w:ind w:left="792"/>
-        <w:rPr>
-          <w:rFonts w:ascii="Times New Roman" w:hAnsi="Times New Roman" w:cs="Times New Roman"/>
-          <w:sz w:val="24"/>
-          <w:szCs w:val="24"/>
-          <w:lang w:val="ro-RO"/>
-        </w:rPr>
-      </w:pPr>
-      <w:r>
-        <w:rPr>
-          <w:rFonts w:ascii="Times New Roman" w:hAnsi="Times New Roman" w:cs="Times New Roman"/>
-          <w:sz w:val="24"/>
-          <w:szCs w:val="24"/>
-          <w:lang w:val="ro-RO"/>
-        </w:rPr>
-        <w:t>The buyer persona is the person that is willing to pay for products because of the benefits and the return on investment. These are sometimes referred to as marketing personas.</w:t>
-      </w:r>
-    </w:p>
-    <w:p>
-      <w:pPr>
-        <w:pStyle w:val="ListParagraph"/>
-        <w:ind w:left="792"/>
-        <w:rPr>
-          <w:rFonts w:ascii="Times New Roman" w:hAnsi="Times New Roman" w:cs="Times New Roman"/>
-          <w:sz w:val="24"/>
-          <w:szCs w:val="24"/>
-          <w:lang w:val="ro-RO"/>
-        </w:rPr>
-      </w:pPr>
-    </w:p>
-    <w:p>
-      <w:pPr>
-        <w:pStyle w:val="ListParagraph"/>
-        <w:ind w:left="792"/>
-        <w:rPr>
-          <w:rFonts w:ascii="Times New Roman" w:hAnsi="Times New Roman" w:cs="Times New Roman"/>
-          <w:sz w:val="24"/>
-          <w:szCs w:val="24"/>
-          <w:lang w:val="ro-RO"/>
-        </w:rPr>
-      </w:pPr>
-      <w:r>
-        <w:rPr>
-          <w:rFonts w:ascii="Times New Roman" w:hAnsi="Times New Roman" w:cs="Times New Roman"/>
-          <w:sz w:val="24"/>
-          <w:szCs w:val="24"/>
-          <w:lang w:val="ro-RO"/>
-        </w:rPr>
-        <w:t>The user persona is the person who will use the products to solve their problem, commonly referred to as the end user.</w:t>
-      </w:r>
-    </w:p>
-    <w:p>
-      <w:pPr>
-        <w:pStyle w:val="ListParagraph"/>
-        <w:ind w:left="792"/>
-        <w:rPr>
-          <w:rFonts w:ascii="Times New Roman" w:hAnsi="Times New Roman" w:cs="Times New Roman"/>
-          <w:sz w:val="24"/>
-          <w:szCs w:val="24"/>
-          <w:lang w:val="ro-RO"/>
-        </w:rPr>
-      </w:pPr>
-    </w:p>
-    <w:p>
-      <w:pPr>
-        <w:pStyle w:val="ListParagraph"/>
-        <w:ind w:left="792"/>
-        <w:rPr>
-          <w:rFonts w:ascii="Times New Roman" w:hAnsi="Times New Roman" w:cs="Times New Roman"/>
-          <w:sz w:val="24"/>
-          <w:szCs w:val="24"/>
-          <w:lang w:val="ro-RO"/>
-        </w:rPr>
-      </w:pPr>
-      <w:r>
-        <w:rPr>
-          <w:rFonts w:ascii="Times New Roman" w:hAnsi="Times New Roman" w:cs="Times New Roman"/>
-          <w:sz w:val="24"/>
-          <w:szCs w:val="24"/>
-          <w:lang w:val="ro-RO"/>
-        </w:rPr>
-        <w:t>Sometimes the buyer and the user can be one and the same. For example, if you buy a cellular phone for your own use, you are both the buyer and the user.</w:t>
+        <w:t xml:space="preserve">There are two types of personas: the buyer and the </w:t>
+      </w:r>
+      <w:r>
+        <w:rPr>
+          <w:rFonts w:ascii="Times New Roman" w:hAnsi="Times New Roman" w:cs="Times New Roman"/>
+          <w:sz w:val="24"/>
+          <w:szCs w:val="24"/>
+          <w:lang w:val="ro-RO"/>
+        </w:rPr>
+        <w:t>seller</w:t>
+      </w:r>
+      <w:r>
+        <w:rPr>
+          <w:rFonts w:ascii="Times New Roman" w:hAnsi="Times New Roman" w:cs="Times New Roman"/>
+          <w:sz w:val="24"/>
+          <w:szCs w:val="24"/>
+          <w:lang w:val="ro-RO"/>
+        </w:rPr>
+        <w:t>.</w:t>
+      </w:r>
+    </w:p>
+    <w:p>
+      <w:pPr>
+        <w:pStyle w:val="ListParagraph"/>
+        <w:ind w:left="792"/>
+        <w:rPr>
+          <w:rFonts w:ascii="Times New Roman" w:hAnsi="Times New Roman" w:cs="Times New Roman"/>
+          <w:sz w:val="24"/>
+          <w:szCs w:val="24"/>
+          <w:lang w:val="ro-RO"/>
+        </w:rPr>
+      </w:pPr>
+    </w:p>
+    <w:p>
+      <w:pPr>
+        <w:pStyle w:val="ListParagraph"/>
+        <w:ind w:left="792"/>
+        <w:rPr>
+          <w:rFonts w:ascii="Times New Roman" w:hAnsi="Times New Roman" w:cs="Times New Roman"/>
+          <w:sz w:val="24"/>
+          <w:szCs w:val="24"/>
+          <w:lang w:val="ro-RO"/>
+        </w:rPr>
+      </w:pPr>
+      <w:r>
+        <w:rPr>
+          <w:rFonts w:ascii="Times New Roman" w:hAnsi="Times New Roman" w:cs="Times New Roman"/>
+          <w:sz w:val="24"/>
+          <w:szCs w:val="24"/>
+          <w:lang w:val="ro-RO"/>
+        </w:rPr>
+        <w:t xml:space="preserve">The </w:t>
+      </w:r>
+      <w:r>
+        <w:rPr>
+          <w:rFonts w:ascii="Times New Roman" w:hAnsi="Times New Roman" w:cs="Times New Roman"/>
+          <w:sz w:val="24"/>
+          <w:szCs w:val="24"/>
+          <w:lang w:val="ro-RO"/>
+        </w:rPr>
+        <w:t>seller</w:t>
+      </w:r>
+      <w:r>
+        <w:rPr>
+          <w:rFonts w:ascii="Times New Roman" w:hAnsi="Times New Roman" w:cs="Times New Roman"/>
+          <w:sz w:val="24"/>
+          <w:szCs w:val="24"/>
+          <w:lang w:val="ro-RO"/>
+        </w:rPr>
+        <w:t xml:space="preserve"> persona is t</w:t>
+      </w:r>
+      <w:r>
+        <w:rPr>
+          <w:rFonts w:ascii="Times New Roman" w:hAnsi="Times New Roman" w:cs="Times New Roman"/>
+          <w:sz w:val="24"/>
+          <w:szCs w:val="24"/>
+          <w:lang w:val="ro-RO"/>
+        </w:rPr>
+        <w:t xml:space="preserve">he person that is willing to put </w:t>
+      </w:r>
+      <w:r>
+        <w:rPr>
+          <w:rFonts w:ascii="Times New Roman" w:hAnsi="Times New Roman" w:cs="Times New Roman"/>
+          <w:sz w:val="24"/>
+          <w:szCs w:val="24"/>
+          <w:lang w:val="ro-RO"/>
+        </w:rPr>
+        <w:t>products</w:t>
+      </w:r>
+      <w:r>
+        <w:rPr>
+          <w:rFonts w:ascii="Times New Roman" w:hAnsi="Times New Roman" w:cs="Times New Roman"/>
+          <w:sz w:val="24"/>
+          <w:szCs w:val="24"/>
+          <w:lang w:val="ro-RO"/>
+        </w:rPr>
+        <w:t xml:space="preserve"> up for sale because of the money and the riddance of said objects</w:t>
+      </w:r>
+      <w:r>
+        <w:rPr>
+          <w:rFonts w:ascii="Times New Roman" w:hAnsi="Times New Roman" w:cs="Times New Roman"/>
+          <w:sz w:val="24"/>
+          <w:szCs w:val="24"/>
+          <w:lang w:val="ro-RO"/>
+        </w:rPr>
+        <w:t>.</w:t>
+      </w:r>
+    </w:p>
+    <w:p>
+      <w:pPr>
+        <w:pStyle w:val="ListParagraph"/>
+        <w:ind w:left="792"/>
+        <w:rPr>
+          <w:rFonts w:ascii="Times New Roman" w:hAnsi="Times New Roman" w:cs="Times New Roman"/>
+          <w:sz w:val="24"/>
+          <w:szCs w:val="24"/>
+          <w:lang w:val="ro-RO"/>
+        </w:rPr>
+      </w:pPr>
+    </w:p>
+    <w:p>
+      <w:pPr>
+        <w:pStyle w:val="ListParagraph"/>
+        <w:ind w:left="792"/>
+        <w:rPr>
+          <w:rFonts w:ascii="Times New Roman" w:hAnsi="Times New Roman" w:cs="Times New Roman"/>
+          <w:sz w:val="24"/>
+          <w:szCs w:val="24"/>
+          <w:lang w:val="ro-RO"/>
+        </w:rPr>
+      </w:pPr>
+      <w:r>
+        <w:rPr>
+          <w:rFonts w:ascii="Times New Roman" w:hAnsi="Times New Roman" w:cs="Times New Roman"/>
+          <w:sz w:val="24"/>
+          <w:szCs w:val="24"/>
+          <w:lang w:val="ro-RO"/>
+        </w:rPr>
+        <w:t>The buyer</w:t>
+      </w:r>
+      <w:r>
+        <w:rPr>
+          <w:rFonts w:ascii="Times New Roman" w:hAnsi="Times New Roman" w:cs="Times New Roman"/>
+          <w:sz w:val="24"/>
+          <w:szCs w:val="24"/>
+          <w:lang w:val="ro-RO"/>
+        </w:rPr>
+        <w:t xml:space="preserve"> persona is the person who will use the produ</w:t>
+      </w:r>
+      <w:r>
+        <w:rPr>
+          <w:rFonts w:ascii="Times New Roman" w:hAnsi="Times New Roman" w:cs="Times New Roman"/>
+          <w:sz w:val="24"/>
+          <w:szCs w:val="24"/>
+          <w:lang w:val="ro-RO"/>
+        </w:rPr>
+        <w:t>cts by buying them to solve their problems</w:t>
+      </w:r>
+      <w:r>
+        <w:rPr>
+          <w:rFonts w:ascii="Times New Roman" w:hAnsi="Times New Roman" w:cs="Times New Roman"/>
+          <w:sz w:val="24"/>
+          <w:szCs w:val="24"/>
+          <w:lang w:val="ro-RO"/>
+        </w:rPr>
+        <w:t>.</w:t>
+      </w:r>
+    </w:p>
+    <w:p>
+      <w:pPr>
+        <w:pStyle w:val="ListParagraph"/>
+        <w:ind w:left="792"/>
+        <w:rPr>
+          <w:rFonts w:ascii="Times New Roman" w:hAnsi="Times New Roman" w:cs="Times New Roman"/>
+          <w:sz w:val="24"/>
+          <w:szCs w:val="24"/>
+          <w:lang w:val="ro-RO"/>
+        </w:rPr>
+      </w:pPr>
+    </w:p>
+    <w:p>
+      <w:pPr>
+        <w:pStyle w:val="ListParagraph"/>
+        <w:ind w:left="792"/>
+        <w:rPr>
+          <w:rFonts w:ascii="Times New Roman" w:hAnsi="Times New Roman" w:cs="Times New Roman"/>
+          <w:sz w:val="24"/>
+          <w:szCs w:val="24"/>
+          <w:lang w:val="ro-RO"/>
+        </w:rPr>
+      </w:pPr>
+      <w:r>
+        <w:rPr>
+          <w:rFonts w:ascii="Times New Roman" w:hAnsi="Times New Roman" w:cs="Times New Roman"/>
+          <w:sz w:val="24"/>
+          <w:szCs w:val="24"/>
+          <w:lang w:val="ro-RO"/>
+        </w:rPr>
+        <w:t xml:space="preserve">Sometimes the buyer and the </w:t>
+      </w:r>
+      <w:r>
+        <w:rPr>
+          <w:rFonts w:ascii="Times New Roman" w:hAnsi="Times New Roman" w:cs="Times New Roman"/>
+          <w:sz w:val="24"/>
+          <w:szCs w:val="24"/>
+          <w:lang w:val="ro-RO"/>
+        </w:rPr>
+        <w:t>seller</w:t>
+      </w:r>
+      <w:r>
+        <w:rPr>
+          <w:rFonts w:ascii="Times New Roman" w:hAnsi="Times New Roman" w:cs="Times New Roman"/>
+          <w:sz w:val="24"/>
+          <w:szCs w:val="24"/>
+          <w:lang w:val="ro-RO"/>
+        </w:rPr>
+        <w:t xml:space="preserve"> can be one and the same. For example, if you buy a</w:t>
+      </w:r>
+      <w:r>
+        <w:rPr>
+          <w:rFonts w:ascii="Times New Roman" w:hAnsi="Times New Roman" w:cs="Times New Roman"/>
+          <w:sz w:val="24"/>
+          <w:szCs w:val="24"/>
+          <w:lang w:val="ro-RO"/>
+        </w:rPr>
+        <w:t xml:space="preserve"> cellular phone and put up your old one for sale</w:t>
+      </w:r>
+      <w:r>
+        <w:rPr>
+          <w:rFonts w:ascii="Times New Roman" w:hAnsi="Times New Roman" w:cs="Times New Roman"/>
+          <w:sz w:val="24"/>
+          <w:szCs w:val="24"/>
+          <w:lang w:val="ro-RO"/>
+        </w:rPr>
+        <w:t>, you</w:t>
+      </w:r>
+      <w:r>
+        <w:rPr>
+          <w:rFonts w:ascii="Times New Roman" w:hAnsi="Times New Roman" w:cs="Times New Roman"/>
+          <w:sz w:val="24"/>
+          <w:szCs w:val="24"/>
+          <w:lang w:val="ro-RO"/>
+        </w:rPr>
+        <w:t xml:space="preserve"> are both the buyer and the seller</w:t>
+      </w:r>
+      <w:r>
+        <w:rPr>
+          <w:rFonts w:ascii="Times New Roman" w:hAnsi="Times New Roman" w:cs="Times New Roman"/>
+          <w:sz w:val="24"/>
+          <w:szCs w:val="24"/>
+          <w:lang w:val="ro-RO"/>
+        </w:rPr>
+        <w:t>.</w:t>
       </w:r>
     </w:p>
     <w:p>
@@ -2020,30 +2254,83 @@
             <v:path o:extrusionok="f" gradientshapeok="t" o:connecttype="rect"/>
             <o:lock v:ext="edit" aspectratio="t"/>
           </v:shapetype>
-          <v:shape id="_x0000_s1028" type="#_x0000_t75" style="position:absolute;left:0;text-align:left;margin-left:-.3pt;margin-top:501.6pt;width:467.4pt;height:185.4pt;z-index:251677696;mso-position-horizontal-relative:margin;mso-position-vertical-relative:margin">
-            <v:imagedata r:id="rId7" o:title="andrew"/>
+          <v:shape id="_x0000_s1030" type="#_x0000_t75" style="position:absolute;left:0;text-align:left;margin-left:-.3pt;margin-top:127.2pt;width:467.4pt;height:185.4pt;z-index:251682816;mso-position-horizontal-relative:margin;mso-position-vertical-relative:margin">
+            <v:imagedata r:id="rId7" o:title="marie"/>
             <w10:wrap type="square" anchorx="margin" anchory="margin"/>
           </v:shape>
         </w:pict>
       </w:r>
       <w:r>
         <w:rPr>
+          <w:rFonts w:ascii="Times New Roman" w:hAnsi="Times New Roman" w:cs="Times New Roman"/>
           <w:noProof/>
+          <w:sz w:val="24"/>
+          <w:szCs w:val="24"/>
+        </w:rPr>
+        <w:drawing>
+          <wp:anchor distT="0" distB="0" distL="114300" distR="114300" simplePos="0" relativeHeight="251680768" behindDoc="0" locked="0" layoutInCell="1" allowOverlap="1">
+            <wp:simplePos x="0" y="0"/>
+            <wp:positionH relativeFrom="margin">
+              <wp:align>right</wp:align>
+            </wp:positionH>
+            <wp:positionV relativeFrom="margin">
+              <wp:posOffset>4023360</wp:posOffset>
+            </wp:positionV>
+            <wp:extent cx="5935980" cy="2354580"/>
+            <wp:effectExtent l="0" t="0" r="7620" b="7620"/>
+            <wp:wrapSquare wrapText="bothSides"/>
+            <wp:docPr id="1" name="Picture 1" descr="C:\Users\tda_m\AppData\Local\Microsoft\Windows\INetCache\Content.Word\benjamin.jpg"/>
+            <wp:cNvGraphicFramePr>
+              <a:graphicFrameLocks xmlns:a="http://schemas.openxmlformats.org/drawingml/2006/main" noChangeAspect="1"/>
+            </wp:cNvGraphicFramePr>
+            <a:graphic xmlns:a="http://schemas.openxmlformats.org/drawingml/2006/main">
+              <a:graphicData uri="http://schemas.openxmlformats.org/drawingml/2006/picture">
+                <pic:pic xmlns:pic="http://schemas.openxmlformats.org/drawingml/2006/picture">
+                  <pic:nvPicPr>
+                    <pic:cNvPr id="0" name="Picture 3" descr="C:\Users\tda_m\AppData\Local\Microsoft\Windows\INetCache\Content.Word\benjamin.jpg"/>
+                    <pic:cNvPicPr>
+                      <a:picLocks noChangeAspect="1" noChangeArrowheads="1"/>
+                    </pic:cNvPicPr>
+                  </pic:nvPicPr>
+                  <pic:blipFill>
+                    <a:blip r:embed="rId8" cstate="print">
+                      <a:extLst>
+                        <a:ext uri="{28A0092B-C50C-407E-A947-70E740481C1C}">
+                          <a14:useLocalDpi xmlns:a14="http://schemas.microsoft.com/office/drawing/2010/main" val="0"/>
+                        </a:ext>
+                      </a:extLst>
+                    </a:blip>
+                    <a:srcRect/>
+                    <a:stretch>
+                      <a:fillRect/>
+                    </a:stretch>
+                  </pic:blipFill>
+                  <pic:spPr bwMode="auto">
+                    <a:xfrm>
+                      <a:off x="0" y="0"/>
+                      <a:ext cx="5935980" cy="2354580"/>
+                    </a:xfrm>
+                    <a:prstGeom prst="rect">
+                      <a:avLst/>
+                    </a:prstGeom>
+                    <a:noFill/>
+                    <a:ln>
+                      <a:noFill/>
+                    </a:ln>
+                  </pic:spPr>
+                </pic:pic>
+              </a:graphicData>
+            </a:graphic>
+          </wp:anchor>
+        </w:drawing>
+      </w:r>
+      <w:r>
+        <w:rPr>
+          <w:noProof/>
         </w:rPr>
         <w:pict>
-          <v:shape id="_x0000_s1029" type="#_x0000_t75" style="position:absolute;left:0;text-align:left;margin-left:-.3pt;margin-top:314.1pt;width:467.4pt;height:185.4pt;z-index:251679744;mso-position-horizontal-relative:margin;mso-position-vertical-relative:margin">
-            <v:imagedata r:id="rId8" o:title="benjamin"/>
-            <w10:wrap type="square" anchorx="margin" anchory="margin"/>
-          </v:shape>
-        </w:pict>
-      </w:r>
-      <w:r>
-        <w:rPr>
-          <w:noProof/>
-        </w:rPr>
-        <w:pict>
-          <v:shape id="_x0000_s1027" type="#_x0000_t75" style="position:absolute;left:0;text-align:left;margin-left:-.3pt;margin-top:128.7pt;width:467.4pt;height:185.4pt;z-index:251675648;mso-position-horizontal-relative:margin;mso-position-vertical-relative:margin">
-            <v:imagedata r:id="rId9" o:title="marie"/>
+          <v:shape id="_x0000_s1028" type="#_x0000_t75" style="position:absolute;left:0;text-align:left;margin-left:-.3pt;margin-top:501.6pt;width:467.4pt;height:185.4pt;z-index:251677696;mso-position-horizontal-relative:margin;mso-position-vertical-relative:margin">
+            <v:imagedata r:id="rId9" o:title="andrew"/>
             <w10:wrap type="square" anchorx="margin" anchory="margin"/>
           </v:shape>
         </w:pict>
@@ -2073,29 +2360,6 @@
       </w:pPr>
       <w:bookmarkStart w:id="0" w:name="_GoBack"/>
       <w:bookmarkEnd w:id="0"/>
-    </w:p>
-    <w:p>
-      <w:pPr>
-        <w:pStyle w:val="ListParagraph"/>
-        <w:ind w:left="792"/>
-        <w:rPr>
-          <w:rFonts w:ascii="Times New Roman" w:hAnsi="Times New Roman" w:cs="Times New Roman"/>
-          <w:sz w:val="24"/>
-          <w:szCs w:val="24"/>
-          <w:lang w:val="ro-RO"/>
-        </w:rPr>
-      </w:pPr>
-    </w:p>
-    <w:p>
-      <w:pPr>
-        <w:jc w:val="both"/>
-        <w:rPr>
-          <w:rFonts w:ascii="Times New Roman" w:hAnsi="Times New Roman" w:cs="Times New Roman"/>
-          <w:sz w:val="24"/>
-          <w:szCs w:val="24"/>
-          <w:lang w:val="ro-RO"/>
-        </w:rPr>
-      </w:pPr>
       <w:r>
         <w:rPr>
           <w:rFonts w:ascii="Times New Roman" w:hAnsi="Times New Roman" w:cs="Times New Roman"/>
@@ -2103,6 +2367,7 @@
           <w:sz w:val="24"/>
           <w:szCs w:val="24"/>
         </w:rPr>
+        <w:lastRenderedPageBreak/>
         <mc:AlternateContent>
           <mc:Choice Requires="wps">
             <w:drawing>

</xml_diff>

<commit_message>
Adaugat API-uri pentru formate JSON si XML
</commit_message>
<xml_diff>
--- a/documentation/AuctioX.docx
+++ b/documentation/AuctioX.docx
@@ -1,6 +1,6 @@
 
 <file path=word/document.xml><?xml version="1.0" encoding="utf-8"?>
-<w:document xmlns:wpc="http://schemas.microsoft.com/office/word/2010/wordprocessingCanvas" xmlns:cx="http://schemas.microsoft.com/office/drawing/2014/chartex" xmlns:cx1="http://schemas.microsoft.com/office/drawing/2015/9/8/chartex" xmlns:mc="http://schemas.openxmlformats.org/markup-compatibility/2006" xmlns:o="urn:schemas-microsoft-com:office:office" xmlns:r="http://schemas.openxmlformats.org/officeDocument/2006/relationships" xmlns:m="http://schemas.openxmlformats.org/officeDocument/2006/math" xmlns:v="urn:schemas-microsoft-com:vml" xmlns:wp14="http://schemas.microsoft.com/office/word/2010/wordprocessingDrawing" xmlns:wp="http://schemas.openxmlformats.org/drawingml/2006/wordprocessingDrawing" xmlns:w10="urn:schemas-microsoft-com:office:word" xmlns:w="http://schemas.openxmlformats.org/wordprocessingml/2006/main" xmlns:w14="http://schemas.microsoft.com/office/word/2010/wordml" xmlns:w15="http://schemas.microsoft.com/office/word/2012/wordml" xmlns:w16se="http://schemas.microsoft.com/office/word/2015/wordml/symex" xmlns:wpg="http://schemas.microsoft.com/office/word/2010/wordprocessingGroup" xmlns:wpi="http://schemas.microsoft.com/office/word/2010/wordprocessingInk" xmlns:wne="http://schemas.microsoft.com/office/word/2006/wordml" xmlns:wps="http://schemas.microsoft.com/office/word/2010/wordprocessingShape" mc:Ignorable="w14 w15 w16se wp14">
+<w:document xmlns:wpc="http://schemas.microsoft.com/office/word/2010/wordprocessingCanvas" xmlns:cx="http://schemas.microsoft.com/office/drawing/2014/chartex" xmlns:cx1="http://schemas.microsoft.com/office/drawing/2015/9/8/chartex" xmlns:cx2="http://schemas.microsoft.com/office/drawing/2015/10/21/chartex" xmlns:cx3="http://schemas.microsoft.com/office/drawing/2016/5/9/chartex" xmlns:cx4="http://schemas.microsoft.com/office/drawing/2016/5/10/chartex" xmlns:cx5="http://schemas.microsoft.com/office/drawing/2016/5/11/chartex" xmlns:cx6="http://schemas.microsoft.com/office/drawing/2016/5/12/chartex" xmlns:cx7="http://schemas.microsoft.com/office/drawing/2016/5/13/chartex" xmlns:cx8="http://schemas.microsoft.com/office/drawing/2016/5/14/chartex" xmlns:mc="http://schemas.openxmlformats.org/markup-compatibility/2006" xmlns:aink="http://schemas.microsoft.com/office/drawing/2016/ink" xmlns:am3d="http://schemas.microsoft.com/office/drawing/2017/model3d" xmlns:o="urn:schemas-microsoft-com:office:office" xmlns:r="http://schemas.openxmlformats.org/officeDocument/2006/relationships" xmlns:m="http://schemas.openxmlformats.org/officeDocument/2006/math" xmlns:v="urn:schemas-microsoft-com:vml" xmlns:wp14="http://schemas.microsoft.com/office/word/2010/wordprocessingDrawing" xmlns:wp="http://schemas.openxmlformats.org/drawingml/2006/wordprocessingDrawing" xmlns:w10="urn:schemas-microsoft-com:office:word" xmlns:w="http://schemas.openxmlformats.org/wordprocessingml/2006/main" xmlns:w14="http://schemas.microsoft.com/office/word/2010/wordml" xmlns:w15="http://schemas.microsoft.com/office/word/2012/wordml" xmlns:w16cid="http://schemas.microsoft.com/office/word/2016/wordml/cid" xmlns:w16se="http://schemas.microsoft.com/office/word/2015/wordml/symex" xmlns:wpg="http://schemas.microsoft.com/office/word/2010/wordprocessingGroup" xmlns:wpi="http://schemas.microsoft.com/office/word/2010/wordprocessingInk" xmlns:wne="http://schemas.microsoft.com/office/word/2006/wordml" xmlns:wps="http://schemas.microsoft.com/office/word/2010/wordprocessingShape" mc:Ignorable="w14 w15 w16se w16cid wp14">
   <w:body>
     <w:p>
       <w:pPr>
@@ -12,6 +12,7 @@
           <w:u w:val="single"/>
         </w:rPr>
       </w:pPr>
+      <w:proofErr w:type="spellStart"/>
       <w:r>
         <w:rPr>
           <w:rFonts w:ascii="Times New Roman" w:eastAsia="Times New Roman" w:hAnsi="Times New Roman"/>
@@ -21,6 +22,7 @@
         </w:rPr>
         <w:t>AuctioX</w:t>
       </w:r>
+      <w:proofErr w:type="spellEnd"/>
     </w:p>
     <w:p>
       <w:pPr>
@@ -185,7 +187,23 @@
           <w:rFonts w:ascii="Times New Roman" w:eastAsia="Times New Roman" w:hAnsi="Times New Roman"/>
           <w:sz w:val="24"/>
         </w:rPr>
-        <w:t>XAMPP ( stands for Cross-Platform(X), Apache(A), MariaDB(M), PHP(P) and Perl(P) )</w:t>
+        <w:t xml:space="preserve">XAMPP </w:t>
+      </w:r>
+      <w:proofErr w:type="gramStart"/>
+      <w:r>
+        <w:rPr>
+          <w:rFonts w:ascii="Times New Roman" w:eastAsia="Times New Roman" w:hAnsi="Times New Roman"/>
+          <w:sz w:val="24"/>
+        </w:rPr>
+        <w:t>( stands</w:t>
+      </w:r>
+      <w:proofErr w:type="gramEnd"/>
+      <w:r>
+        <w:rPr>
+          <w:rFonts w:ascii="Times New Roman" w:eastAsia="Times New Roman" w:hAnsi="Times New Roman"/>
+          <w:sz w:val="24"/>
+        </w:rPr>
+        <w:t xml:space="preserve"> for Cross-Platform(X), Apache(A), MariaDB(M), PHP(P) and Perl(P) )</w:t>
       </w:r>
     </w:p>
     <w:p>
@@ -235,12 +253,21 @@
           <w:sz w:val="24"/>
         </w:rPr>
       </w:pPr>
-      <w:r>
-        <w:rPr>
-          <w:rFonts w:ascii="Times New Roman" w:eastAsia="Times New Roman" w:hAnsi="Times New Roman"/>
-          <w:sz w:val="24"/>
-        </w:rPr>
-        <w:t xml:space="preserve">BackEnd - </w:t>
+      <w:proofErr w:type="spellStart"/>
+      <w:r>
+        <w:rPr>
+          <w:rFonts w:ascii="Times New Roman" w:eastAsia="Times New Roman" w:hAnsi="Times New Roman"/>
+          <w:sz w:val="24"/>
+        </w:rPr>
+        <w:t>BackEnd</w:t>
+      </w:r>
+      <w:proofErr w:type="spellEnd"/>
+      <w:r>
+        <w:rPr>
+          <w:rFonts w:ascii="Times New Roman" w:eastAsia="Times New Roman" w:hAnsi="Times New Roman"/>
+          <w:sz w:val="24"/>
+        </w:rPr>
+        <w:t xml:space="preserve"> - </w:t>
       </w:r>
       <w:r>
         <w:rPr>
@@ -269,19 +296,37 @@
           <w:sz w:val="24"/>
         </w:rPr>
       </w:pPr>
-      <w:r>
-        <w:rPr>
-          <w:rFonts w:ascii="Times New Roman" w:eastAsia="Times New Roman" w:hAnsi="Times New Roman"/>
-          <w:sz w:val="24"/>
-        </w:rPr>
-        <w:t xml:space="preserve">FrontEnd - </w:t>
-      </w:r>
-      <w:r>
-        <w:rPr>
-          <w:rFonts w:ascii="Times New Roman" w:eastAsia="Times New Roman" w:hAnsi="Times New Roman"/>
-          <w:sz w:val="24"/>
-        </w:rPr>
-        <w:t>HTML(Hyper Text Markup Language), CSS(Cascading Style Sheets)</w:t>
+      <w:proofErr w:type="spellStart"/>
+      <w:r>
+        <w:rPr>
+          <w:rFonts w:ascii="Times New Roman" w:eastAsia="Times New Roman" w:hAnsi="Times New Roman"/>
+          <w:sz w:val="24"/>
+        </w:rPr>
+        <w:t>FrontEnd</w:t>
+      </w:r>
+      <w:proofErr w:type="spellEnd"/>
+      <w:r>
+        <w:rPr>
+          <w:rFonts w:ascii="Times New Roman" w:eastAsia="Times New Roman" w:hAnsi="Times New Roman"/>
+          <w:sz w:val="24"/>
+        </w:rPr>
+        <w:t xml:space="preserve"> - </w:t>
+      </w:r>
+      <w:proofErr w:type="gramStart"/>
+      <w:r>
+        <w:rPr>
+          <w:rFonts w:ascii="Times New Roman" w:eastAsia="Times New Roman" w:hAnsi="Times New Roman"/>
+          <w:sz w:val="24"/>
+        </w:rPr>
+        <w:t>HTML(</w:t>
+      </w:r>
+      <w:proofErr w:type="gramEnd"/>
+      <w:r>
+        <w:rPr>
+          <w:rFonts w:ascii="Times New Roman" w:eastAsia="Times New Roman" w:hAnsi="Times New Roman"/>
+          <w:sz w:val="24"/>
+        </w:rPr>
+        <w:t>Hyper Text Markup Language), CSS(Cascading Style Sheets)</w:t>
       </w:r>
     </w:p>
     <w:p>
@@ -501,6 +546,13 @@
         </w:rPr>
         <w:t>The md5() function calculates the MD5 hash of a string. The md5() function uses the RSA Data Security, Inc. MD5 Message-Digest Algorithm.</w:t>
       </w:r>
+      <w:r>
+        <w:rPr>
+          <w:rFonts w:ascii="Times New Roman" w:eastAsia="Times New Roman" w:hAnsi="Times New Roman"/>
+          <w:sz w:val="24"/>
+        </w:rPr>
+        <w:t xml:space="preserve"> We will use it to has passwords submitted by users.</w:t>
+      </w:r>
     </w:p>
     <w:p>
       <w:pPr>
@@ -529,7 +581,6 @@
           <w:b/>
           <w:sz w:val="24"/>
         </w:rPr>
-        <w:lastRenderedPageBreak/>
         <w:t>SQL INJECTION</w:t>
       </w:r>
     </w:p>
@@ -608,20 +659,64 @@
         </w:rPr>
         <w:t xml:space="preserve">What </w:t>
       </w:r>
+      <w:proofErr w:type="spellStart"/>
       <w:r>
         <w:rPr>
           <w:rFonts w:ascii="Times New Roman" w:eastAsia="Times New Roman" w:hAnsi="Times New Roman"/>
           <w:i/>
           <w:sz w:val="24"/>
         </w:rPr>
-        <w:t>mysql_real_escape_string()</w:t>
-      </w:r>
-      <w:r>
-        <w:rPr>
-          <w:rFonts w:ascii="Times New Roman" w:eastAsia="Times New Roman" w:hAnsi="Times New Roman"/>
-          <w:sz w:val="24"/>
-        </w:rPr>
-        <w:t xml:space="preserve"> does is take a string that is going to be used in a MySQL query and return the same string with all SQL Injection attempts safely escaped. Basically, it will replace those troublesome quotes(') a user might enter with a MySQL-safe substitute, an escaped quote \'.</w:t>
+        <w:t>mysql_real_escape_</w:t>
+      </w:r>
+      <w:proofErr w:type="gramStart"/>
+      <w:r>
+        <w:rPr>
+          <w:rFonts w:ascii="Times New Roman" w:eastAsia="Times New Roman" w:hAnsi="Times New Roman"/>
+          <w:i/>
+          <w:sz w:val="24"/>
+        </w:rPr>
+        <w:t>string</w:t>
+      </w:r>
+      <w:proofErr w:type="spellEnd"/>
+      <w:r>
+        <w:rPr>
+          <w:rFonts w:ascii="Times New Roman" w:eastAsia="Times New Roman" w:hAnsi="Times New Roman"/>
+          <w:i/>
+          <w:sz w:val="24"/>
+        </w:rPr>
+        <w:t>(</w:t>
+      </w:r>
+      <w:proofErr w:type="gramEnd"/>
+      <w:r>
+        <w:rPr>
+          <w:rFonts w:ascii="Times New Roman" w:eastAsia="Times New Roman" w:hAnsi="Times New Roman"/>
+          <w:i/>
+          <w:sz w:val="24"/>
+        </w:rPr>
+        <w:t>)</w:t>
+      </w:r>
+      <w:r>
+        <w:rPr>
+          <w:rFonts w:ascii="Times New Roman" w:eastAsia="Times New Roman" w:hAnsi="Times New Roman"/>
+          <w:sz w:val="24"/>
+        </w:rPr>
+        <w:t xml:space="preserve"> does is take a string that is going to be used in a MySQL query and return the same string with all SQL Injection attempts safely escaped. Basically, it will replace those troublesome </w:t>
+      </w:r>
+      <w:proofErr w:type="gramStart"/>
+      <w:r>
+        <w:rPr>
+          <w:rFonts w:ascii="Times New Roman" w:eastAsia="Times New Roman" w:hAnsi="Times New Roman"/>
+          <w:sz w:val="24"/>
+        </w:rPr>
+        <w:t>quotes(</w:t>
+      </w:r>
+      <w:proofErr w:type="gramEnd"/>
+      <w:r>
+        <w:rPr>
+          <w:rFonts w:ascii="Times New Roman" w:eastAsia="Times New Roman" w:hAnsi="Times New Roman"/>
+          <w:sz w:val="24"/>
+        </w:rPr>
+        <w:t>') a user might enter with a MySQL-safe substitute, an escaped quote \'.</w:t>
       </w:r>
     </w:p>
     <w:p>
@@ -866,7 +961,23 @@
           <w:rFonts w:ascii="Times New Roman" w:eastAsia="Times New Roman" w:hAnsi="Times New Roman"/>
           <w:sz w:val="24"/>
         </w:rPr>
-        <w:t>can do everything a authenticated user can do</w:t>
+        <w:t xml:space="preserve">can do everything </w:t>
+      </w:r>
+      <w:proofErr w:type="gramStart"/>
+      <w:r>
+        <w:rPr>
+          <w:rFonts w:ascii="Times New Roman" w:eastAsia="Times New Roman" w:hAnsi="Times New Roman"/>
+          <w:sz w:val="24"/>
+        </w:rPr>
+        <w:t>a</w:t>
+      </w:r>
+      <w:proofErr w:type="gramEnd"/>
+      <w:r>
+        <w:rPr>
+          <w:rFonts w:ascii="Times New Roman" w:eastAsia="Times New Roman" w:hAnsi="Times New Roman"/>
+          <w:sz w:val="24"/>
+        </w:rPr>
+        <w:t xml:space="preserve"> authenticated user can do</w:t>
       </w:r>
     </w:p>
     <w:p>
@@ -1008,8 +1119,23 @@
           <w:b/>
           <w:sz w:val="24"/>
         </w:rPr>
-        <w:lastRenderedPageBreak/>
-        <w:t>PDF API</w:t>
+        <w:t>PDF</w:t>
+      </w:r>
+      <w:r>
+        <w:rPr>
+          <w:rFonts w:ascii="Times New Roman" w:eastAsia="Times New Roman" w:hAnsi="Times New Roman"/>
+          <w:b/>
+          <w:sz w:val="24"/>
+        </w:rPr>
+        <w:t xml:space="preserve"> Generation</w:t>
+      </w:r>
+      <w:r>
+        <w:rPr>
+          <w:rFonts w:ascii="Times New Roman" w:eastAsia="Times New Roman" w:hAnsi="Times New Roman"/>
+          <w:b/>
+          <w:sz w:val="24"/>
+        </w:rPr>
+        <w:t xml:space="preserve"> API</w:t>
       </w:r>
       <w:r>
         <w:rPr>
@@ -1046,17 +1172,24 @@
           <w:rFonts w:ascii="Times New Roman" w:eastAsia="Times New Roman" w:hAnsi="Times New Roman"/>
           <w:sz w:val="24"/>
         </w:rPr>
-        <w:t>FPDF is a PHP class which allows to generate PDF files with pure PHP, that is to say without using the PDFlib library. F from FPDF stands for Free: you may use it for any kind of usage and modify it to suit your needs.</w:t>
-      </w:r>
-    </w:p>
-    <w:p>
-      <w:pPr>
-        <w:ind w:left="360"/>
-        <w:rPr>
-          <w:rFonts w:ascii="Times New Roman" w:eastAsia="Times New Roman" w:hAnsi="Times New Roman"/>
-          <w:sz w:val="24"/>
-        </w:rPr>
-      </w:pPr>
+        <w:t xml:space="preserve">FPDF is a PHP class which allows to generate PDF files with pure PHP, that is to say without using the </w:t>
+      </w:r>
+      <w:proofErr w:type="spellStart"/>
+      <w:r>
+        <w:rPr>
+          <w:rFonts w:ascii="Times New Roman" w:eastAsia="Times New Roman" w:hAnsi="Times New Roman"/>
+          <w:sz w:val="24"/>
+        </w:rPr>
+        <w:t>PDFlib</w:t>
+      </w:r>
+      <w:proofErr w:type="spellEnd"/>
+      <w:r>
+        <w:rPr>
+          <w:rFonts w:ascii="Times New Roman" w:eastAsia="Times New Roman" w:hAnsi="Times New Roman"/>
+          <w:sz w:val="24"/>
+        </w:rPr>
+        <w:t xml:space="preserve"> library. F from FPDF stands for Free: you may use it for any kind of usage and modify it to suit your needs.</w:t>
+      </w:r>
     </w:p>
     <w:p>
       <w:pPr>
@@ -1076,6 +1209,484 @@
           <w:b/>
           <w:sz w:val="24"/>
         </w:rPr>
+        <w:t>XML Generation API:</w:t>
+      </w:r>
+    </w:p>
+    <w:p>
+      <w:pPr>
+        <w:numPr>
+          <w:ilvl w:val="0"/>
+          <w:numId w:val="33"/>
+        </w:numPr>
+        <w:ind w:left="993" w:hanging="284"/>
+        <w:rPr>
+          <w:rFonts w:ascii="Times New Roman" w:eastAsia="Times New Roman" w:hAnsi="Times New Roman"/>
+          <w:b/>
+          <w:sz w:val="24"/>
+          <w:szCs w:val="24"/>
+        </w:rPr>
+      </w:pPr>
+      <w:r>
+        <w:rPr>
+          <w:rFonts w:ascii="Times New Roman" w:hAnsi="Times New Roman"/>
+          <w:sz w:val="24"/>
+          <w:szCs w:val="24"/>
+        </w:rPr>
+        <w:t xml:space="preserve">The </w:t>
+      </w:r>
+      <w:proofErr w:type="spellStart"/>
+      <w:r>
+        <w:rPr>
+          <w:rFonts w:ascii="Times New Roman" w:hAnsi="Times New Roman"/>
+          <w:sz w:val="24"/>
+          <w:szCs w:val="24"/>
+        </w:rPr>
+        <w:t>SimpleXML</w:t>
+      </w:r>
+      <w:proofErr w:type="spellEnd"/>
+      <w:r>
+        <w:rPr>
+          <w:rFonts w:ascii="Times New Roman" w:hAnsi="Times New Roman"/>
+          <w:sz w:val="24"/>
+          <w:szCs w:val="24"/>
+        </w:rPr>
+        <w:t xml:space="preserve"> extension provides a very simple and easily usable toolset to convert XML to an object that can be processed with normal property selectors and array iterators.</w:t>
+      </w:r>
+    </w:p>
+    <w:p>
+      <w:pPr>
+        <w:numPr>
+          <w:ilvl w:val="0"/>
+          <w:numId w:val="1"/>
+        </w:numPr>
+        <w:rPr>
+          <w:rFonts w:ascii="Times New Roman" w:eastAsia="Times New Roman" w:hAnsi="Times New Roman"/>
+          <w:b/>
+          <w:sz w:val="24"/>
+        </w:rPr>
+      </w:pPr>
+      <w:r>
+        <w:rPr>
+          <w:rFonts w:ascii="Times New Roman" w:eastAsia="Times New Roman" w:hAnsi="Times New Roman"/>
+          <w:b/>
+          <w:sz w:val="24"/>
+        </w:rPr>
+        <w:t>JSON Generation API:</w:t>
+      </w:r>
+    </w:p>
+    <w:p>
+      <w:pPr>
+        <w:numPr>
+          <w:ilvl w:val="0"/>
+          <w:numId w:val="33"/>
+        </w:numPr>
+        <w:spacing w:after="0" w:line="240" w:lineRule="auto"/>
+        <w:ind w:left="993"/>
+        <w:rPr>
+          <w:rFonts w:ascii="Times New Roman" w:eastAsia="Times New Roman" w:hAnsi="Times New Roman"/>
+          <w:sz w:val="24"/>
+          <w:szCs w:val="24"/>
+          <w:lang w:val="ro-RO" w:eastAsia="ro-RO"/>
+        </w:rPr>
+      </w:pPr>
+      <w:proofErr w:type="spellStart"/>
+      <w:r>
+        <w:rPr>
+          <w:rFonts w:ascii="Times New Roman" w:eastAsia="Times New Roman" w:hAnsi="Times New Roman"/>
+          <w:sz w:val="24"/>
+          <w:szCs w:val="24"/>
+          <w:lang w:val="ro-RO" w:eastAsia="ro-RO"/>
+        </w:rPr>
+        <w:t>string</w:t>
+      </w:r>
+      <w:proofErr w:type="spellEnd"/>
+      <w:r>
+        <w:rPr>
+          <w:rFonts w:ascii="Times New Roman" w:eastAsia="Times New Roman" w:hAnsi="Times New Roman"/>
+          <w:sz w:val="24"/>
+          <w:szCs w:val="24"/>
+          <w:lang w:val="ro-RO" w:eastAsia="ro-RO"/>
+        </w:rPr>
+        <w:t xml:space="preserve"> </w:t>
+      </w:r>
+      <w:proofErr w:type="spellStart"/>
+      <w:r>
+        <w:rPr>
+          <w:rFonts w:ascii="Times New Roman" w:eastAsia="Times New Roman" w:hAnsi="Times New Roman"/>
+          <w:b/>
+          <w:bCs/>
+          <w:sz w:val="24"/>
+          <w:szCs w:val="24"/>
+          <w:lang w:val="ro-RO" w:eastAsia="ro-RO"/>
+        </w:rPr>
+        <w:t>json_encode</w:t>
+      </w:r>
+      <w:proofErr w:type="spellEnd"/>
+      <w:r>
+        <w:rPr>
+          <w:rFonts w:ascii="Times New Roman" w:eastAsia="Times New Roman" w:hAnsi="Times New Roman"/>
+          <w:sz w:val="24"/>
+          <w:szCs w:val="24"/>
+          <w:lang w:val="ro-RO" w:eastAsia="ro-RO"/>
+        </w:rPr>
+        <w:t xml:space="preserve"> ( </w:t>
+      </w:r>
+      <w:hyperlink r:id="rId6" w:anchor="language.types.mixed" w:history="1">
+        <w:proofErr w:type="spellStart"/>
+        <w:r>
+          <w:rPr>
+            <w:rFonts w:ascii="Times New Roman" w:eastAsia="Times New Roman" w:hAnsi="Times New Roman"/>
+            <w:sz w:val="24"/>
+            <w:szCs w:val="24"/>
+            <w:u w:val="single"/>
+            <w:lang w:val="ro-RO" w:eastAsia="ro-RO"/>
+          </w:rPr>
+          <w:t>mixed</w:t>
+        </w:r>
+        <w:proofErr w:type="spellEnd"/>
+      </w:hyperlink>
+      <w:r>
+        <w:rPr>
+          <w:rFonts w:ascii="Times New Roman" w:eastAsia="Times New Roman" w:hAnsi="Times New Roman"/>
+          <w:sz w:val="24"/>
+          <w:szCs w:val="24"/>
+          <w:lang w:val="ro-RO" w:eastAsia="ro-RO"/>
+        </w:rPr>
+        <w:t xml:space="preserve"> </w:t>
+      </w:r>
+      <w:r>
+        <w:rPr>
+          <w:rFonts w:ascii="Courier New" w:eastAsia="Times New Roman" w:hAnsi="Courier New" w:cs="Courier New"/>
+          <w:sz w:val="20"/>
+          <w:szCs w:val="20"/>
+          <w:lang w:val="ro-RO" w:eastAsia="ro-RO"/>
+        </w:rPr>
+        <w:t>$</w:t>
+      </w:r>
+      <w:proofErr w:type="spellStart"/>
+      <w:r>
+        <w:rPr>
+          <w:rFonts w:ascii="Courier New" w:eastAsia="Times New Roman" w:hAnsi="Courier New" w:cs="Courier New"/>
+          <w:sz w:val="20"/>
+          <w:szCs w:val="20"/>
+          <w:lang w:val="ro-RO" w:eastAsia="ro-RO"/>
+        </w:rPr>
+        <w:t>value</w:t>
+      </w:r>
+      <w:proofErr w:type="spellEnd"/>
+      <w:r>
+        <w:rPr>
+          <w:rFonts w:ascii="Times New Roman" w:eastAsia="Times New Roman" w:hAnsi="Times New Roman"/>
+          <w:sz w:val="24"/>
+          <w:szCs w:val="24"/>
+          <w:lang w:val="ro-RO" w:eastAsia="ro-RO"/>
+        </w:rPr>
+        <w:t xml:space="preserve"> [, </w:t>
+      </w:r>
+      <w:proofErr w:type="spellStart"/>
+      <w:r>
+        <w:rPr>
+          <w:rFonts w:ascii="Times New Roman" w:eastAsia="Times New Roman" w:hAnsi="Times New Roman"/>
+          <w:sz w:val="24"/>
+          <w:szCs w:val="24"/>
+          <w:lang w:val="ro-RO" w:eastAsia="ro-RO"/>
+        </w:rPr>
+        <w:t>int</w:t>
+      </w:r>
+      <w:proofErr w:type="spellEnd"/>
+      <w:r>
+        <w:rPr>
+          <w:rFonts w:ascii="Times New Roman" w:eastAsia="Times New Roman" w:hAnsi="Times New Roman"/>
+          <w:sz w:val="24"/>
+          <w:szCs w:val="24"/>
+          <w:lang w:val="ro-RO" w:eastAsia="ro-RO"/>
+        </w:rPr>
+        <w:t xml:space="preserve"> </w:t>
+      </w:r>
+      <w:r>
+        <w:rPr>
+          <w:rFonts w:ascii="Courier New" w:eastAsia="Times New Roman" w:hAnsi="Courier New" w:cs="Courier New"/>
+          <w:sz w:val="20"/>
+          <w:szCs w:val="20"/>
+          <w:lang w:val="ro-RO" w:eastAsia="ro-RO"/>
+        </w:rPr>
+        <w:t>$</w:t>
+      </w:r>
+      <w:proofErr w:type="spellStart"/>
+      <w:r>
+        <w:rPr>
+          <w:rFonts w:ascii="Courier New" w:eastAsia="Times New Roman" w:hAnsi="Courier New" w:cs="Courier New"/>
+          <w:sz w:val="20"/>
+          <w:szCs w:val="20"/>
+          <w:lang w:val="ro-RO" w:eastAsia="ro-RO"/>
+        </w:rPr>
+        <w:t>options</w:t>
+      </w:r>
+      <w:proofErr w:type="spellEnd"/>
+      <w:r>
+        <w:rPr>
+          <w:rFonts w:ascii="Times New Roman" w:eastAsia="Times New Roman" w:hAnsi="Times New Roman"/>
+          <w:sz w:val="24"/>
+          <w:szCs w:val="24"/>
+          <w:lang w:val="ro-RO" w:eastAsia="ro-RO"/>
+        </w:rPr>
+        <w:t xml:space="preserve"> = 0 [, </w:t>
+      </w:r>
+      <w:proofErr w:type="spellStart"/>
+      <w:r>
+        <w:rPr>
+          <w:rFonts w:ascii="Times New Roman" w:eastAsia="Times New Roman" w:hAnsi="Times New Roman"/>
+          <w:sz w:val="24"/>
+          <w:szCs w:val="24"/>
+          <w:lang w:val="ro-RO" w:eastAsia="ro-RO"/>
+        </w:rPr>
+        <w:t>int</w:t>
+      </w:r>
+      <w:proofErr w:type="spellEnd"/>
+      <w:r>
+        <w:rPr>
+          <w:rFonts w:ascii="Times New Roman" w:eastAsia="Times New Roman" w:hAnsi="Times New Roman"/>
+          <w:sz w:val="24"/>
+          <w:szCs w:val="24"/>
+          <w:lang w:val="ro-RO" w:eastAsia="ro-RO"/>
+        </w:rPr>
+        <w:t xml:space="preserve"> </w:t>
+      </w:r>
+      <w:r>
+        <w:rPr>
+          <w:rFonts w:ascii="Courier New" w:eastAsia="Times New Roman" w:hAnsi="Courier New" w:cs="Courier New"/>
+          <w:sz w:val="20"/>
+          <w:szCs w:val="20"/>
+          <w:lang w:val="ro-RO" w:eastAsia="ro-RO"/>
+        </w:rPr>
+        <w:t>$</w:t>
+      </w:r>
+      <w:proofErr w:type="spellStart"/>
+      <w:r>
+        <w:rPr>
+          <w:rFonts w:ascii="Courier New" w:eastAsia="Times New Roman" w:hAnsi="Courier New" w:cs="Courier New"/>
+          <w:sz w:val="20"/>
+          <w:szCs w:val="20"/>
+          <w:lang w:val="ro-RO" w:eastAsia="ro-RO"/>
+        </w:rPr>
+        <w:t>depth</w:t>
+      </w:r>
+      <w:proofErr w:type="spellEnd"/>
+      <w:r>
+        <w:rPr>
+          <w:rFonts w:ascii="Times New Roman" w:eastAsia="Times New Roman" w:hAnsi="Times New Roman"/>
+          <w:sz w:val="24"/>
+          <w:szCs w:val="24"/>
+          <w:lang w:val="ro-RO" w:eastAsia="ro-RO"/>
+        </w:rPr>
+        <w:t xml:space="preserve"> = 512 ]] )</w:t>
+      </w:r>
+    </w:p>
+    <w:p>
+      <w:pPr>
+        <w:numPr>
+          <w:ilvl w:val="0"/>
+          <w:numId w:val="33"/>
+        </w:numPr>
+        <w:spacing w:before="100" w:beforeAutospacing="1" w:after="100" w:afterAutospacing="1" w:line="240" w:lineRule="auto"/>
+        <w:ind w:left="993"/>
+        <w:rPr>
+          <w:rFonts w:ascii="Times New Roman" w:eastAsia="Times New Roman" w:hAnsi="Times New Roman"/>
+          <w:sz w:val="24"/>
+          <w:szCs w:val="24"/>
+          <w:lang w:val="ro-RO" w:eastAsia="ro-RO"/>
+        </w:rPr>
+      </w:pPr>
+      <w:proofErr w:type="spellStart"/>
+      <w:r>
+        <w:rPr>
+          <w:rFonts w:ascii="Times New Roman" w:eastAsia="Times New Roman" w:hAnsi="Times New Roman"/>
+          <w:sz w:val="24"/>
+          <w:szCs w:val="24"/>
+          <w:lang w:val="ro-RO" w:eastAsia="ro-RO"/>
+        </w:rPr>
+        <w:t>Returns</w:t>
+      </w:r>
+      <w:proofErr w:type="spellEnd"/>
+      <w:r>
+        <w:rPr>
+          <w:rFonts w:ascii="Times New Roman" w:eastAsia="Times New Roman" w:hAnsi="Times New Roman"/>
+          <w:sz w:val="24"/>
+          <w:szCs w:val="24"/>
+          <w:lang w:val="ro-RO" w:eastAsia="ro-RO"/>
+        </w:rPr>
+        <w:t xml:space="preserve"> a </w:t>
+      </w:r>
+      <w:proofErr w:type="spellStart"/>
+      <w:r>
+        <w:rPr>
+          <w:rFonts w:ascii="Times New Roman" w:eastAsia="Times New Roman" w:hAnsi="Times New Roman"/>
+          <w:sz w:val="24"/>
+          <w:szCs w:val="24"/>
+          <w:lang w:val="ro-RO" w:eastAsia="ro-RO"/>
+        </w:rPr>
+        <w:t>str</w:t>
+      </w:r>
+      <w:bookmarkStart w:id="0" w:name="_GoBack"/>
+      <w:bookmarkEnd w:id="0"/>
+      <w:r>
+        <w:rPr>
+          <w:rFonts w:ascii="Times New Roman" w:eastAsia="Times New Roman" w:hAnsi="Times New Roman"/>
+          <w:sz w:val="24"/>
+          <w:szCs w:val="24"/>
+          <w:lang w:val="ro-RO" w:eastAsia="ro-RO"/>
+        </w:rPr>
+        <w:t>ing</w:t>
+      </w:r>
+      <w:proofErr w:type="spellEnd"/>
+      <w:r>
+        <w:rPr>
+          <w:rFonts w:ascii="Times New Roman" w:eastAsia="Times New Roman" w:hAnsi="Times New Roman"/>
+          <w:sz w:val="24"/>
+          <w:szCs w:val="24"/>
+          <w:lang w:val="ro-RO" w:eastAsia="ro-RO"/>
+        </w:rPr>
+        <w:t xml:space="preserve"> </w:t>
+      </w:r>
+      <w:proofErr w:type="spellStart"/>
+      <w:r>
+        <w:rPr>
+          <w:rFonts w:ascii="Times New Roman" w:eastAsia="Times New Roman" w:hAnsi="Times New Roman"/>
+          <w:sz w:val="24"/>
+          <w:szCs w:val="24"/>
+          <w:lang w:val="ro-RO" w:eastAsia="ro-RO"/>
+        </w:rPr>
+        <w:t>containing</w:t>
+      </w:r>
+      <w:proofErr w:type="spellEnd"/>
+      <w:r>
+        <w:rPr>
+          <w:rFonts w:ascii="Times New Roman" w:eastAsia="Times New Roman" w:hAnsi="Times New Roman"/>
+          <w:sz w:val="24"/>
+          <w:szCs w:val="24"/>
+          <w:lang w:val="ro-RO" w:eastAsia="ro-RO"/>
+        </w:rPr>
+        <w:t xml:space="preserve"> </w:t>
+      </w:r>
+      <w:proofErr w:type="spellStart"/>
+      <w:r>
+        <w:rPr>
+          <w:rFonts w:ascii="Times New Roman" w:eastAsia="Times New Roman" w:hAnsi="Times New Roman"/>
+          <w:sz w:val="24"/>
+          <w:szCs w:val="24"/>
+          <w:lang w:val="ro-RO" w:eastAsia="ro-RO"/>
+        </w:rPr>
+        <w:t>the</w:t>
+      </w:r>
+      <w:proofErr w:type="spellEnd"/>
+      <w:r>
+        <w:rPr>
+          <w:rFonts w:ascii="Times New Roman" w:eastAsia="Times New Roman" w:hAnsi="Times New Roman"/>
+          <w:sz w:val="24"/>
+          <w:szCs w:val="24"/>
+          <w:lang w:val="ro-RO" w:eastAsia="ro-RO"/>
+        </w:rPr>
+        <w:t xml:space="preserve"> JSON </w:t>
+      </w:r>
+      <w:proofErr w:type="spellStart"/>
+      <w:r>
+        <w:rPr>
+          <w:rFonts w:ascii="Times New Roman" w:eastAsia="Times New Roman" w:hAnsi="Times New Roman"/>
+          <w:sz w:val="24"/>
+          <w:szCs w:val="24"/>
+          <w:lang w:val="ro-RO" w:eastAsia="ro-RO"/>
+        </w:rPr>
+        <w:t>representation</w:t>
+      </w:r>
+      <w:proofErr w:type="spellEnd"/>
+      <w:r>
+        <w:rPr>
+          <w:rFonts w:ascii="Times New Roman" w:eastAsia="Times New Roman" w:hAnsi="Times New Roman"/>
+          <w:sz w:val="24"/>
+          <w:szCs w:val="24"/>
+          <w:lang w:val="ro-RO" w:eastAsia="ro-RO"/>
+        </w:rPr>
+        <w:t xml:space="preserve"> of </w:t>
+      </w:r>
+      <w:proofErr w:type="spellStart"/>
+      <w:r>
+        <w:rPr>
+          <w:rFonts w:ascii="Times New Roman" w:eastAsia="Times New Roman" w:hAnsi="Times New Roman"/>
+          <w:sz w:val="24"/>
+          <w:szCs w:val="24"/>
+          <w:lang w:val="ro-RO" w:eastAsia="ro-RO"/>
+        </w:rPr>
+        <w:t>the</w:t>
+      </w:r>
+      <w:proofErr w:type="spellEnd"/>
+      <w:r>
+        <w:rPr>
+          <w:rFonts w:ascii="Times New Roman" w:eastAsia="Times New Roman" w:hAnsi="Times New Roman"/>
+          <w:sz w:val="24"/>
+          <w:szCs w:val="24"/>
+          <w:lang w:val="ro-RO" w:eastAsia="ro-RO"/>
+        </w:rPr>
+        <w:t xml:space="preserve"> </w:t>
+      </w:r>
+      <w:proofErr w:type="spellStart"/>
+      <w:r>
+        <w:rPr>
+          <w:rFonts w:ascii="Times New Roman" w:eastAsia="Times New Roman" w:hAnsi="Times New Roman"/>
+          <w:sz w:val="24"/>
+          <w:szCs w:val="24"/>
+          <w:lang w:val="ro-RO" w:eastAsia="ro-RO"/>
+        </w:rPr>
+        <w:t>supplied</w:t>
+      </w:r>
+      <w:proofErr w:type="spellEnd"/>
+      <w:r>
+        <w:rPr>
+          <w:rFonts w:ascii="Times New Roman" w:eastAsia="Times New Roman" w:hAnsi="Times New Roman"/>
+          <w:sz w:val="24"/>
+          <w:szCs w:val="24"/>
+          <w:lang w:val="ro-RO" w:eastAsia="ro-RO"/>
+        </w:rPr>
+        <w:t xml:space="preserve"> </w:t>
+      </w:r>
+      <w:proofErr w:type="spellStart"/>
+      <w:r>
+        <w:rPr>
+          <w:rFonts w:ascii="Courier New" w:eastAsia="Times New Roman" w:hAnsi="Courier New" w:cs="Courier New"/>
+          <w:sz w:val="20"/>
+          <w:szCs w:val="20"/>
+          <w:lang w:val="ro-RO" w:eastAsia="ro-RO"/>
+        </w:rPr>
+        <w:t>value</w:t>
+      </w:r>
+      <w:proofErr w:type="spellEnd"/>
+      <w:r>
+        <w:rPr>
+          <w:rFonts w:ascii="Times New Roman" w:eastAsia="Times New Roman" w:hAnsi="Times New Roman"/>
+          <w:sz w:val="24"/>
+          <w:szCs w:val="24"/>
+          <w:lang w:val="ro-RO" w:eastAsia="ro-RO"/>
+        </w:rPr>
+        <w:t xml:space="preserve">. </w:t>
+      </w:r>
+    </w:p>
+    <w:p>
+      <w:pPr>
+        <w:numPr>
+          <w:ilvl w:val="0"/>
+          <w:numId w:val="1"/>
+        </w:numPr>
+        <w:rPr>
+          <w:rFonts w:ascii="Times New Roman" w:eastAsia="Times New Roman" w:hAnsi="Times New Roman"/>
+          <w:b/>
+          <w:sz w:val="24"/>
+        </w:rPr>
+      </w:pPr>
+      <w:r>
+        <w:rPr>
+          <w:rFonts w:ascii="Times New Roman" w:eastAsia="Times New Roman" w:hAnsi="Times New Roman"/>
+          <w:b/>
+          <w:sz w:val="24"/>
+        </w:rPr>
         <w:t>TASKS</w:t>
       </w:r>
     </w:p>
@@ -1129,8 +1740,6 @@
           <w:sz w:val="24"/>
         </w:rPr>
       </w:pPr>
-      <w:bookmarkStart w:id="0" w:name="_GoBack"/>
-      <w:bookmarkEnd w:id="0"/>
       <w:r>
         <w:rPr>
           <w:rFonts w:ascii="Times New Roman" w:eastAsia="Times New Roman" w:hAnsi="Times New Roman"/>
@@ -1330,12 +1939,21 @@
           <w:sz w:val="24"/>
         </w:rPr>
       </w:pPr>
-      <w:r>
-        <w:rPr>
-          <w:rFonts w:ascii="Times New Roman" w:eastAsia="Times New Roman" w:hAnsi="Times New Roman"/>
-          <w:sz w:val="24"/>
-        </w:rPr>
-        <w:t>Tiron Adrian:</w:t>
+      <w:proofErr w:type="spellStart"/>
+      <w:r>
+        <w:rPr>
+          <w:rFonts w:ascii="Times New Roman" w:eastAsia="Times New Roman" w:hAnsi="Times New Roman"/>
+          <w:sz w:val="24"/>
+        </w:rPr>
+        <w:t>Tiron</w:t>
+      </w:r>
+      <w:proofErr w:type="spellEnd"/>
+      <w:r>
+        <w:rPr>
+          <w:rFonts w:ascii="Times New Roman" w:eastAsia="Times New Roman" w:hAnsi="Times New Roman"/>
+          <w:sz w:val="24"/>
+        </w:rPr>
+        <w:t xml:space="preserve"> Adrian:</w:t>
       </w:r>
     </w:p>
     <w:p>
@@ -1411,6 +2029,7 @@
           <w:rFonts w:ascii="Times New Roman" w:eastAsia="Times New Roman" w:hAnsi="Times New Roman"/>
           <w:sz w:val="24"/>
         </w:rPr>
+        <w:lastRenderedPageBreak/>
         <w:t>login / register buttons</w:t>
       </w:r>
     </w:p>
@@ -1525,7 +2144,6 @@
           <w:rFonts w:ascii="Times New Roman" w:eastAsia="Times New Roman" w:hAnsi="Times New Roman"/>
           <w:sz w:val="24"/>
         </w:rPr>
-        <w:lastRenderedPageBreak/>
         <w:t>payment options (add / delete credit cards)</w:t>
       </w:r>
     </w:p>
@@ -1540,12 +2158,21 @@
           <w:sz w:val="24"/>
         </w:rPr>
       </w:pPr>
-      <w:r>
-        <w:rPr>
-          <w:rFonts w:ascii="Times New Roman" w:eastAsia="Times New Roman" w:hAnsi="Times New Roman"/>
-          <w:sz w:val="24"/>
-        </w:rPr>
-        <w:t>adresses (modify / delete)</w:t>
+      <w:proofErr w:type="spellStart"/>
+      <w:r>
+        <w:rPr>
+          <w:rFonts w:ascii="Times New Roman" w:eastAsia="Times New Roman" w:hAnsi="Times New Roman"/>
+          <w:sz w:val="24"/>
+        </w:rPr>
+        <w:t>adresses</w:t>
+      </w:r>
+      <w:proofErr w:type="spellEnd"/>
+      <w:r>
+        <w:rPr>
+          <w:rFonts w:ascii="Times New Roman" w:eastAsia="Times New Roman" w:hAnsi="Times New Roman"/>
+          <w:sz w:val="24"/>
+        </w:rPr>
+        <w:t xml:space="preserve"> (modify / delete)</w:t>
       </w:r>
     </w:p>
     <w:p>
@@ -1701,12 +2328,21 @@
           <w:sz w:val="24"/>
         </w:rPr>
       </w:pPr>
-      <w:r>
-        <w:rPr>
-          <w:rFonts w:ascii="Times New Roman" w:eastAsia="Times New Roman" w:hAnsi="Times New Roman"/>
-          <w:sz w:val="24"/>
-        </w:rPr>
-        <w:t>Mancas Mihai:</w:t>
+      <w:proofErr w:type="spellStart"/>
+      <w:r>
+        <w:rPr>
+          <w:rFonts w:ascii="Times New Roman" w:eastAsia="Times New Roman" w:hAnsi="Times New Roman"/>
+          <w:sz w:val="24"/>
+        </w:rPr>
+        <w:t>Mancas</w:t>
+      </w:r>
+      <w:proofErr w:type="spellEnd"/>
+      <w:r>
+        <w:rPr>
+          <w:rFonts w:ascii="Times New Roman" w:eastAsia="Times New Roman" w:hAnsi="Times New Roman"/>
+          <w:sz w:val="24"/>
+        </w:rPr>
+        <w:t xml:space="preserve"> Mihai:</w:t>
       </w:r>
     </w:p>
     <w:p>
@@ -1721,6 +2357,7 @@
           <w:sz w:val="24"/>
         </w:rPr>
       </w:pPr>
+      <w:proofErr w:type="gramStart"/>
       <w:r>
         <w:rPr>
           <w:rFonts w:ascii="Times New Roman" w:eastAsia="Times New Roman" w:hAnsi="Times New Roman"/>
@@ -1728,6 +2365,7 @@
         </w:rPr>
         <w:t>products  page</w:t>
       </w:r>
+      <w:proofErr w:type="gramEnd"/>
     </w:p>
     <w:p>
       <w:pPr>
@@ -1746,8 +2384,33 @@
           <w:rFonts w:ascii="Times New Roman" w:eastAsia="Times New Roman" w:hAnsi="Times New Roman"/>
           <w:sz w:val="24"/>
         </w:rPr>
-        <w:t>provide a page with a list of products selected after some criteria, the status of products, current price, small description, time remained until the offert is no longer availble</w:t>
-      </w:r>
+        <w:t xml:space="preserve">provide a page with a list of products selected after some criteria, the status of products, current price, small description, time remained until the </w:t>
+      </w:r>
+      <w:proofErr w:type="spellStart"/>
+      <w:r>
+        <w:rPr>
+          <w:rFonts w:ascii="Times New Roman" w:eastAsia="Times New Roman" w:hAnsi="Times New Roman"/>
+          <w:sz w:val="24"/>
+        </w:rPr>
+        <w:t>offert</w:t>
+      </w:r>
+      <w:proofErr w:type="spellEnd"/>
+      <w:r>
+        <w:rPr>
+          <w:rFonts w:ascii="Times New Roman" w:eastAsia="Times New Roman" w:hAnsi="Times New Roman"/>
+          <w:sz w:val="24"/>
+        </w:rPr>
+        <w:t xml:space="preserve"> is no longer </w:t>
+      </w:r>
+      <w:proofErr w:type="spellStart"/>
+      <w:r>
+        <w:rPr>
+          <w:rFonts w:ascii="Times New Roman" w:eastAsia="Times New Roman" w:hAnsi="Times New Roman"/>
+          <w:sz w:val="24"/>
+        </w:rPr>
+        <w:t>availble</w:t>
+      </w:r>
+      <w:proofErr w:type="spellEnd"/>
     </w:p>
     <w:p>
       <w:pPr>
@@ -1826,8 +2489,33 @@
           <w:rFonts w:ascii="Times New Roman" w:eastAsia="Times New Roman" w:hAnsi="Times New Roman"/>
           <w:sz w:val="24"/>
         </w:rPr>
-        <w:t>lists all the products that the user(with account) has uploaded until prezent</w:t>
-      </w:r>
+        <w:t xml:space="preserve">lists all the products that the </w:t>
+      </w:r>
+      <w:proofErr w:type="gramStart"/>
+      <w:r>
+        <w:rPr>
+          <w:rFonts w:ascii="Times New Roman" w:eastAsia="Times New Roman" w:hAnsi="Times New Roman"/>
+          <w:sz w:val="24"/>
+        </w:rPr>
+        <w:t>user(</w:t>
+      </w:r>
+      <w:proofErr w:type="gramEnd"/>
+      <w:r>
+        <w:rPr>
+          <w:rFonts w:ascii="Times New Roman" w:eastAsia="Times New Roman" w:hAnsi="Times New Roman"/>
+          <w:sz w:val="24"/>
+        </w:rPr>
+        <w:t xml:space="preserve">with account) has uploaded until </w:t>
+      </w:r>
+      <w:proofErr w:type="spellStart"/>
+      <w:r>
+        <w:rPr>
+          <w:rFonts w:ascii="Times New Roman" w:eastAsia="Times New Roman" w:hAnsi="Times New Roman"/>
+          <w:sz w:val="24"/>
+        </w:rPr>
+        <w:t>prezent</w:t>
+      </w:r>
+      <w:proofErr w:type="spellEnd"/>
     </w:p>
     <w:p>
       <w:pPr>
@@ -1925,6 +2613,7 @@
           <w:rFonts w:ascii="Times New Roman" w:eastAsia="Times New Roman" w:hAnsi="Times New Roman"/>
           <w:sz w:val="24"/>
         </w:rPr>
+        <w:lastRenderedPageBreak/>
         <w:t>add an item for bidding form (TODO)</w:t>
       </w:r>
     </w:p>
@@ -1963,7 +2652,23 @@
           <w:rFonts w:ascii="Times New Roman" w:eastAsia="Times New Roman" w:hAnsi="Times New Roman"/>
           <w:sz w:val="24"/>
         </w:rPr>
-        <w:t>form for generating a RSS feed page(TODO)</w:t>
+        <w:t xml:space="preserve">form for generating </w:t>
+      </w:r>
+      <w:proofErr w:type="gramStart"/>
+      <w:r>
+        <w:rPr>
+          <w:rFonts w:ascii="Times New Roman" w:eastAsia="Times New Roman" w:hAnsi="Times New Roman"/>
+          <w:sz w:val="24"/>
+        </w:rPr>
+        <w:t>a</w:t>
+      </w:r>
+      <w:proofErr w:type="gramEnd"/>
+      <w:r>
+        <w:rPr>
+          <w:rFonts w:ascii="Times New Roman" w:eastAsia="Times New Roman" w:hAnsi="Times New Roman"/>
+          <w:sz w:val="24"/>
+        </w:rPr>
+        <w:t xml:space="preserve"> RSS feed page(TODO)</w:t>
       </w:r>
     </w:p>
     <w:p>
@@ -2004,13 +2709,37 @@
           <w:sz w:val="24"/>
         </w:rPr>
       </w:pPr>
-      <w:r>
-        <w:rPr>
-          <w:rFonts w:ascii="Times New Roman" w:eastAsia="Times New Roman" w:hAnsi="Times New Roman"/>
-          <w:sz w:val="24"/>
-        </w:rPr>
-        <w:lastRenderedPageBreak/>
-        <w:t>Manolache Mihaita:</w:t>
+      <w:proofErr w:type="spellStart"/>
+      <w:r>
+        <w:rPr>
+          <w:rFonts w:ascii="Times New Roman" w:eastAsia="Times New Roman" w:hAnsi="Times New Roman"/>
+          <w:sz w:val="24"/>
+        </w:rPr>
+        <w:t>Manolache</w:t>
+      </w:r>
+      <w:proofErr w:type="spellEnd"/>
+      <w:r>
+        <w:rPr>
+          <w:rFonts w:ascii="Times New Roman" w:eastAsia="Times New Roman" w:hAnsi="Times New Roman"/>
+          <w:sz w:val="24"/>
+        </w:rPr>
+        <w:t xml:space="preserve"> </w:t>
+      </w:r>
+      <w:proofErr w:type="spellStart"/>
+      <w:r>
+        <w:rPr>
+          <w:rFonts w:ascii="Times New Roman" w:eastAsia="Times New Roman" w:hAnsi="Times New Roman"/>
+          <w:sz w:val="24"/>
+        </w:rPr>
+        <w:t>Mihaita</w:t>
+      </w:r>
+      <w:proofErr w:type="spellEnd"/>
+      <w:r>
+        <w:rPr>
+          <w:rFonts w:ascii="Times New Roman" w:eastAsia="Times New Roman" w:hAnsi="Times New Roman"/>
+          <w:sz w:val="24"/>
+        </w:rPr>
+        <w:t>:</w:t>
       </w:r>
     </w:p>
     <w:p>
@@ -2048,7 +2777,25 @@
           <w:rFonts w:ascii="Times New Roman" w:eastAsia="Times New Roman" w:hAnsi="Times New Roman"/>
           <w:sz w:val="24"/>
         </w:rPr>
-        <w:t>after searching a item you will be redirected to the advanced search page where you will have the products listed.</w:t>
+        <w:t xml:space="preserve">after searching </w:t>
+      </w:r>
+      <w:proofErr w:type="spellStart"/>
+      <w:proofErr w:type="gramStart"/>
+      <w:r>
+        <w:rPr>
+          <w:rFonts w:ascii="Times New Roman" w:eastAsia="Times New Roman" w:hAnsi="Times New Roman"/>
+          <w:sz w:val="24"/>
+        </w:rPr>
+        <w:t>a</w:t>
+      </w:r>
+      <w:proofErr w:type="spellEnd"/>
+      <w:proofErr w:type="gramEnd"/>
+      <w:r>
+        <w:rPr>
+          <w:rFonts w:ascii="Times New Roman" w:eastAsia="Times New Roman" w:hAnsi="Times New Roman"/>
+          <w:sz w:val="24"/>
+        </w:rPr>
+        <w:t xml:space="preserve"> item you will be redirected to the advanced search page where you will have the products listed.</w:t>
       </w:r>
     </w:p>
     <w:p>
@@ -2086,7 +2833,23 @@
           <w:rFonts w:ascii="Times New Roman" w:eastAsia="Times New Roman" w:hAnsi="Times New Roman"/>
           <w:sz w:val="24"/>
         </w:rPr>
-        <w:t>some of the criterias are price, time until expiration, time since the object has been posted and so on</w:t>
+        <w:t xml:space="preserve">some of the </w:t>
+      </w:r>
+      <w:proofErr w:type="spellStart"/>
+      <w:r>
+        <w:rPr>
+          <w:rFonts w:ascii="Times New Roman" w:eastAsia="Times New Roman" w:hAnsi="Times New Roman"/>
+          <w:sz w:val="24"/>
+        </w:rPr>
+        <w:t>criterias</w:t>
+      </w:r>
+      <w:proofErr w:type="spellEnd"/>
+      <w:r>
+        <w:rPr>
+          <w:rFonts w:ascii="Times New Roman" w:eastAsia="Times New Roman" w:hAnsi="Times New Roman"/>
+          <w:sz w:val="24"/>
+        </w:rPr>
+        <w:t xml:space="preserve"> are price, time until expiration, time since the object has been posted and so on</w:t>
       </w:r>
     </w:p>
     <w:p>
@@ -2306,6 +3069,7 @@
           <w:rFonts w:ascii="Times New Roman" w:eastAsia="Times New Roman" w:hAnsi="Times New Roman"/>
           <w:sz w:val="24"/>
         </w:rPr>
+        <w:lastRenderedPageBreak/>
         <w:t>Sometimes the buyer and the seller can be one and the same. For example, if you buy a cellular phone and put up your old one for sale, you are both the buyer and the seller.</w:t>
       </w:r>
     </w:p>
@@ -2386,7 +3150,6 @@
           <w:b/>
           <w:sz w:val="24"/>
         </w:rPr>
-        <w:lastRenderedPageBreak/>
         <w:t>FRONTEND DESING</w:t>
       </w:r>
     </w:p>
@@ -2409,12 +3172,21 @@
         </w:rPr>
         <w:t>For the front-end design we used HTML (</w:t>
       </w:r>
-      <w:r>
-        <w:rPr>
-          <w:rFonts w:ascii="Times New Roman" w:eastAsia="Times New Roman" w:hAnsi="Times New Roman"/>
-          <w:sz w:val="24"/>
-        </w:rPr>
-        <w:t>HyperText Markup Language) whose</w:t>
+      <w:proofErr w:type="spellStart"/>
+      <w:r>
+        <w:rPr>
+          <w:rFonts w:ascii="Times New Roman" w:eastAsia="Times New Roman" w:hAnsi="Times New Roman"/>
+          <w:sz w:val="24"/>
+        </w:rPr>
+        <w:t>HyperText</w:t>
+      </w:r>
+      <w:proofErr w:type="spellEnd"/>
+      <w:r>
+        <w:rPr>
+          <w:rFonts w:ascii="Times New Roman" w:eastAsia="Times New Roman" w:hAnsi="Times New Roman"/>
+          <w:sz w:val="24"/>
+        </w:rPr>
+        <w:t xml:space="preserve"> Markup Language) whose</w:t>
       </w:r>
       <w:r>
         <w:rPr>
@@ -2518,7 +3290,23 @@
           <w:rFonts w:ascii="Times New Roman" w:eastAsia="Times New Roman" w:hAnsi="Times New Roman"/>
           <w:sz w:val="24"/>
         </w:rPr>
-        <w:t>The back-end is the code that runs on the server, that receives requests from the clients, and contains the logic to send the appropriate data back to the client. The back-end also includes the database, which will persistently store all of the data for the application.      Building a new backend depends on the language we are most familiar with like, so we will use PHP, that will run on Apache. The second thing we need to do is design the database schema and pick the database engine that suits our needs. We consider that MySQL(that XAMPP) is more than enough for what we need to use it for.</w:t>
+        <w:t xml:space="preserve">The back-end is the code that runs on the server, that receives requests from the clients, and contains the logic to send the appropriate data back to the client. The back-end also includes the database, which will persistently store all of the data for the application.      Building a new backend depends on the language we are most familiar with like, so we will use PHP, that will run on Apache. The second thing we need to do is design the database schema and pick the database engine that suits our needs. We consider that </w:t>
+      </w:r>
+      <w:proofErr w:type="gramStart"/>
+      <w:r>
+        <w:rPr>
+          <w:rFonts w:ascii="Times New Roman" w:eastAsia="Times New Roman" w:hAnsi="Times New Roman"/>
+          <w:sz w:val="24"/>
+        </w:rPr>
+        <w:t>MySQL(</w:t>
+      </w:r>
+      <w:proofErr w:type="gramEnd"/>
+      <w:r>
+        <w:rPr>
+          <w:rFonts w:ascii="Times New Roman" w:eastAsia="Times New Roman" w:hAnsi="Times New Roman"/>
+          <w:sz w:val="24"/>
+        </w:rPr>
+        <w:t>that XAMPP) is more than enough for what we need to use it for.</w:t>
       </w:r>
     </w:p>
     <w:p>
@@ -2537,7 +3325,47 @@
           <w:rFonts w:ascii="Times New Roman" w:eastAsia="Times New Roman" w:hAnsi="Times New Roman"/>
           <w:sz w:val="24"/>
         </w:rPr>
-        <w:t xml:space="preserve">First off, the website pages will be structured as follows: each main page will include the header (which will be in a separate .php file). The main page will have a feed of products that the user can scroll through indefinitely and bid for. The header provides login / register functionalities and a search bar (which also has an advanced search button for more categories and filters to choose). The user can navigate through the pages using the menu, for example, the user account, which contains information and settings that can be made on the account. The user can also see its won items through bidding and its added items for sale (can also add items through a form). If the user decides so, it can buy the won products through a checkout page where payment info is introduced. The specials / last minute are pages where specific types of items appear. </w:t>
+        <w:t xml:space="preserve">First off, the website pages will be structured as follows: each main page will include the header (which will be in a </w:t>
+      </w:r>
+      <w:proofErr w:type="gramStart"/>
+      <w:r>
+        <w:rPr>
+          <w:rFonts w:ascii="Times New Roman" w:eastAsia="Times New Roman" w:hAnsi="Times New Roman"/>
+          <w:sz w:val="24"/>
+        </w:rPr>
+        <w:t>separate .php</w:t>
+      </w:r>
+      <w:proofErr w:type="gramEnd"/>
+      <w:r>
+        <w:rPr>
+          <w:rFonts w:ascii="Times New Roman" w:eastAsia="Times New Roman" w:hAnsi="Times New Roman"/>
+          <w:sz w:val="24"/>
+        </w:rPr>
+        <w:t xml:space="preserve"> file). The main page will have a feed of products that the user can scroll through indefinitely and bid for. The header provides login / register functionalities and a search bar (which also has an advanced search button for more categories and filters to choose). The user can navigate through the pages using the menu, for example, the user account, which contains information and settings that can be made on the account. The user can </w:t>
+      </w:r>
+      <w:r>
+        <w:rPr>
+          <w:rFonts w:ascii="Times New Roman" w:eastAsia="Times New Roman" w:hAnsi="Times New Roman"/>
+          <w:sz w:val="24"/>
+        </w:rPr>
+        <w:lastRenderedPageBreak/>
+        <w:t xml:space="preserve">also see its </w:t>
+      </w:r>
+      <w:proofErr w:type="spellStart"/>
+      <w:r>
+        <w:rPr>
+          <w:rFonts w:ascii="Times New Roman" w:eastAsia="Times New Roman" w:hAnsi="Times New Roman"/>
+          <w:sz w:val="24"/>
+        </w:rPr>
+        <w:t>won</w:t>
+      </w:r>
+      <w:proofErr w:type="spellEnd"/>
+      <w:r>
+        <w:rPr>
+          <w:rFonts w:ascii="Times New Roman" w:eastAsia="Times New Roman" w:hAnsi="Times New Roman"/>
+          <w:sz w:val="24"/>
+        </w:rPr>
+        <w:t xml:space="preserve"> items through bidding and its added items for sale (can also add items through a form). If the user decides so, it can buy the won products through a checkout page where payment info is introduced. The specials / last minute are pages where specific types of items appear. </w:t>
       </w:r>
     </w:p>
     <w:p>
@@ -2556,7 +3384,39 @@
           <w:rFonts w:ascii="Times New Roman" w:eastAsia="Times New Roman" w:hAnsi="Times New Roman"/>
           <w:sz w:val="24"/>
         </w:rPr>
-        <w:t>For creating the RSS the client needs to complete a form where he specify what kind of products he wants a feed for or some HTML identifiers from the page generating the feed. Also it is allowed to specify the number of desired "objects" in the feed containing the name of the product, link to actual page and a small description.</w:t>
+        <w:t xml:space="preserve">For creating the </w:t>
+      </w:r>
+      <w:proofErr w:type="gramStart"/>
+      <w:r>
+        <w:rPr>
+          <w:rFonts w:ascii="Times New Roman" w:eastAsia="Times New Roman" w:hAnsi="Times New Roman"/>
+          <w:sz w:val="24"/>
+        </w:rPr>
+        <w:t>RSS</w:t>
+      </w:r>
+      <w:proofErr w:type="gramEnd"/>
+      <w:r>
+        <w:rPr>
+          <w:rFonts w:ascii="Times New Roman" w:eastAsia="Times New Roman" w:hAnsi="Times New Roman"/>
+          <w:sz w:val="24"/>
+        </w:rPr>
+        <w:t xml:space="preserve"> the client needs to complete a form where he specify what kind of products he wants a feed for or some HTML identifiers from the page generating the feed. </w:t>
+      </w:r>
+      <w:proofErr w:type="gramStart"/>
+      <w:r>
+        <w:rPr>
+          <w:rFonts w:ascii="Times New Roman" w:eastAsia="Times New Roman" w:hAnsi="Times New Roman"/>
+          <w:sz w:val="24"/>
+        </w:rPr>
+        <w:t>Also</w:t>
+      </w:r>
+      <w:proofErr w:type="gramEnd"/>
+      <w:r>
+        <w:rPr>
+          <w:rFonts w:ascii="Times New Roman" w:eastAsia="Times New Roman" w:hAnsi="Times New Roman"/>
+          <w:sz w:val="24"/>
+        </w:rPr>
+        <w:t xml:space="preserve"> it is allowed to specify the number of desired "objects" in the feed containing the name of the product, link to actual page and a small description.</w:t>
       </w:r>
     </w:p>
     <w:p>
@@ -2571,7 +3431,7 @@
         <w:lastRenderedPageBreak/>
         <w:pict>
           <v:shape id="Picture 2" o:spid="_x0000_s1026" type="#_x0000_t75" style="position:absolute;left:0;text-align:left;margin-left:0;margin-top:0;width:485.25pt;height:777.7pt;z-index:251658240;mso-wrap-distance-left:9pt;mso-wrap-distance-top:0;mso-wrap-distance-right:9pt;mso-wrap-distance-bottom:0;mso-position-horizontal:center;mso-position-horizontal-relative:margin;mso-position-vertical:center;mso-position-vertical-relative:page">
-            <v:imagedata r:id="rId6" o:title="collage"/>
+            <v:imagedata r:id="rId7" o:title="collage"/>
             <w10:wrap type="square" anchorx="margin" anchory="page"/>
           </v:shape>
         </w:pict>
@@ -2588,7 +3448,7 @@
 </file>
 
 <file path=word/numbering.xml><?xml version="1.0" encoding="utf-8"?>
-<w:numbering xmlns:wpc="http://schemas.microsoft.com/office/word/2010/wordprocessingCanvas" xmlns:cx="http://schemas.microsoft.com/office/drawing/2014/chartex" xmlns:cx1="http://schemas.microsoft.com/office/drawing/2015/9/8/chartex" xmlns:mc="http://schemas.openxmlformats.org/markup-compatibility/2006" xmlns:o="urn:schemas-microsoft-com:office:office" xmlns:r="http://schemas.openxmlformats.org/officeDocument/2006/relationships" xmlns:m="http://schemas.openxmlformats.org/officeDocument/2006/math" xmlns:v="urn:schemas-microsoft-com:vml" xmlns:wp14="http://schemas.microsoft.com/office/word/2010/wordprocessingDrawing" xmlns:wp="http://schemas.openxmlformats.org/drawingml/2006/wordprocessingDrawing" xmlns:w10="urn:schemas-microsoft-com:office:word" xmlns:w="http://schemas.openxmlformats.org/wordprocessingml/2006/main" xmlns:w14="http://schemas.microsoft.com/office/word/2010/wordml" xmlns:w15="http://schemas.microsoft.com/office/word/2012/wordml" xmlns:w16se="http://schemas.microsoft.com/office/word/2015/wordml/symex" xmlns:wpg="http://schemas.microsoft.com/office/word/2010/wordprocessingGroup" xmlns:wpi="http://schemas.microsoft.com/office/word/2010/wordprocessingInk" xmlns:wne="http://schemas.microsoft.com/office/word/2006/wordml" xmlns:wps="http://schemas.microsoft.com/office/word/2010/wordprocessingShape" mc:Ignorable="w14 w15 w16se wp14">
+<w:numbering xmlns:wpc="http://schemas.microsoft.com/office/word/2010/wordprocessingCanvas" xmlns:cx="http://schemas.microsoft.com/office/drawing/2014/chartex" xmlns:cx1="http://schemas.microsoft.com/office/drawing/2015/9/8/chartex" xmlns:cx2="http://schemas.microsoft.com/office/drawing/2015/10/21/chartex" xmlns:cx3="http://schemas.microsoft.com/office/drawing/2016/5/9/chartex" xmlns:cx4="http://schemas.microsoft.com/office/drawing/2016/5/10/chartex" xmlns:cx5="http://schemas.microsoft.com/office/drawing/2016/5/11/chartex" xmlns:cx6="http://schemas.microsoft.com/office/drawing/2016/5/12/chartex" xmlns:cx7="http://schemas.microsoft.com/office/drawing/2016/5/13/chartex" xmlns:cx8="http://schemas.microsoft.com/office/drawing/2016/5/14/chartex" xmlns:mc="http://schemas.openxmlformats.org/markup-compatibility/2006" xmlns:aink="http://schemas.microsoft.com/office/drawing/2016/ink" xmlns:am3d="http://schemas.microsoft.com/office/drawing/2017/model3d" xmlns:o="urn:schemas-microsoft-com:office:office" xmlns:r="http://schemas.openxmlformats.org/officeDocument/2006/relationships" xmlns:m="http://schemas.openxmlformats.org/officeDocument/2006/math" xmlns:v="urn:schemas-microsoft-com:vml" xmlns:wp14="http://schemas.microsoft.com/office/word/2010/wordprocessingDrawing" xmlns:wp="http://schemas.openxmlformats.org/drawingml/2006/wordprocessingDrawing" xmlns:w10="urn:schemas-microsoft-com:office:word" xmlns:w="http://schemas.openxmlformats.org/wordprocessingml/2006/main" xmlns:w14="http://schemas.microsoft.com/office/word/2010/wordml" xmlns:w15="http://schemas.microsoft.com/office/word/2012/wordml" xmlns:w16cid="http://schemas.microsoft.com/office/word/2016/wordml/cid" xmlns:w16se="http://schemas.microsoft.com/office/word/2015/wordml/symex" xmlns:wpg="http://schemas.microsoft.com/office/word/2010/wordprocessingGroup" xmlns:wpi="http://schemas.microsoft.com/office/word/2010/wordprocessingInk" xmlns:wne="http://schemas.microsoft.com/office/word/2006/wordml" xmlns:wps="http://schemas.microsoft.com/office/word/2010/wordprocessingShape" mc:Ignorable="w14 w15 w16se w16cid wp14">
   <w:numPicBullet w:numPicBulletId="0">
     <w:pict>
       <v:shapetype id="_x0000_t75" coordsize="21600,21600" o:spt="75" o:preferrelative="t" path="m@4@5l@4@11@9@11@9@5xe" filled="f" stroked="f">
@@ -2610,7 +3470,7 @@
         <v:path o:extrusionok="f" gradientshapeok="t" o:connecttype="rect"/>
         <o:lock v:ext="edit" aspectratio="t"/>
       </v:shapetype>
-      <v:shape id="_x0000_i1222" type="#_x0000_t75" style="width:11.4pt;height:11.4pt" o:bullet="t">
+      <v:shape id="_x0000_i1044" type="#_x0000_t75" style="width:11.2pt;height:11.2pt" o:bullet="t">
         <v:imagedata r:id="rId1" o:title="msoD189"/>
       </v:shape>
     </w:pict>
@@ -5195,6 +6055,120 @@
     </w:lvl>
   </w:abstractNum>
   <w:abstractNum w:abstractNumId="23" w15:restartNumberingAfterBreak="0">
+    <w:nsid w:val="5DD45BB5"/>
+    <w:multiLevelType w:val="hybridMultilevel"/>
+    <w:tmpl w:val="015EB7DC"/>
+    <w:lvl w:ilvl="0" w:tplc="04180007">
+      <w:start w:val="1"/>
+      <w:numFmt w:val="bullet"/>
+      <w:lvlText w:val=""/>
+      <w:lvlPicBulletId w:val="0"/>
+      <w:lvlJc w:val="left"/>
+      <w:pPr>
+        <w:ind w:left="1440" w:hanging="360"/>
+      </w:pPr>
+      <w:rPr>
+        <w:rFonts w:ascii="Symbol" w:hAnsi="Symbol" w:hint="default"/>
+      </w:rPr>
+    </w:lvl>
+    <w:lvl w:ilvl="1" w:tplc="04180003" w:tentative="1">
+      <w:start w:val="1"/>
+      <w:numFmt w:val="bullet"/>
+      <w:lvlText w:val="o"/>
+      <w:lvlJc w:val="left"/>
+      <w:pPr>
+        <w:ind w:left="2160" w:hanging="360"/>
+      </w:pPr>
+      <w:rPr>
+        <w:rFonts w:ascii="Courier New" w:hAnsi="Courier New" w:cs="Courier New" w:hint="default"/>
+      </w:rPr>
+    </w:lvl>
+    <w:lvl w:ilvl="2" w:tplc="04180005" w:tentative="1">
+      <w:start w:val="1"/>
+      <w:numFmt w:val="bullet"/>
+      <w:lvlText w:val=""/>
+      <w:lvlJc w:val="left"/>
+      <w:pPr>
+        <w:ind w:left="2880" w:hanging="360"/>
+      </w:pPr>
+      <w:rPr>
+        <w:rFonts w:ascii="Wingdings" w:hAnsi="Wingdings" w:hint="default"/>
+      </w:rPr>
+    </w:lvl>
+    <w:lvl w:ilvl="3" w:tplc="04180001" w:tentative="1">
+      <w:start w:val="1"/>
+      <w:numFmt w:val="bullet"/>
+      <w:lvlText w:val=""/>
+      <w:lvlJc w:val="left"/>
+      <w:pPr>
+        <w:ind w:left="3600" w:hanging="360"/>
+      </w:pPr>
+      <w:rPr>
+        <w:rFonts w:ascii="Symbol" w:hAnsi="Symbol" w:hint="default"/>
+      </w:rPr>
+    </w:lvl>
+    <w:lvl w:ilvl="4" w:tplc="04180003" w:tentative="1">
+      <w:start w:val="1"/>
+      <w:numFmt w:val="bullet"/>
+      <w:lvlText w:val="o"/>
+      <w:lvlJc w:val="left"/>
+      <w:pPr>
+        <w:ind w:left="4320" w:hanging="360"/>
+      </w:pPr>
+      <w:rPr>
+        <w:rFonts w:ascii="Courier New" w:hAnsi="Courier New" w:cs="Courier New" w:hint="default"/>
+      </w:rPr>
+    </w:lvl>
+    <w:lvl w:ilvl="5" w:tplc="04180005" w:tentative="1">
+      <w:start w:val="1"/>
+      <w:numFmt w:val="bullet"/>
+      <w:lvlText w:val=""/>
+      <w:lvlJc w:val="left"/>
+      <w:pPr>
+        <w:ind w:left="5040" w:hanging="360"/>
+      </w:pPr>
+      <w:rPr>
+        <w:rFonts w:ascii="Wingdings" w:hAnsi="Wingdings" w:hint="default"/>
+      </w:rPr>
+    </w:lvl>
+    <w:lvl w:ilvl="6" w:tplc="04180001" w:tentative="1">
+      <w:start w:val="1"/>
+      <w:numFmt w:val="bullet"/>
+      <w:lvlText w:val=""/>
+      <w:lvlJc w:val="left"/>
+      <w:pPr>
+        <w:ind w:left="5760" w:hanging="360"/>
+      </w:pPr>
+      <w:rPr>
+        <w:rFonts w:ascii="Symbol" w:hAnsi="Symbol" w:hint="default"/>
+      </w:rPr>
+    </w:lvl>
+    <w:lvl w:ilvl="7" w:tplc="04180003" w:tentative="1">
+      <w:start w:val="1"/>
+      <w:numFmt w:val="bullet"/>
+      <w:lvlText w:val="o"/>
+      <w:lvlJc w:val="left"/>
+      <w:pPr>
+        <w:ind w:left="6480" w:hanging="360"/>
+      </w:pPr>
+      <w:rPr>
+        <w:rFonts w:ascii="Courier New" w:hAnsi="Courier New" w:cs="Courier New" w:hint="default"/>
+      </w:rPr>
+    </w:lvl>
+    <w:lvl w:ilvl="8" w:tplc="04180005" w:tentative="1">
+      <w:start w:val="1"/>
+      <w:numFmt w:val="bullet"/>
+      <w:lvlText w:val=""/>
+      <w:lvlJc w:val="left"/>
+      <w:pPr>
+        <w:ind w:left="7200" w:hanging="360"/>
+      </w:pPr>
+      <w:rPr>
+        <w:rFonts w:ascii="Wingdings" w:hAnsi="Wingdings" w:hint="default"/>
+      </w:rPr>
+    </w:lvl>
+  </w:abstractNum>
+  <w:abstractNum w:abstractNumId="24" w15:restartNumberingAfterBreak="0">
     <w:nsid w:val="618A2881"/>
     <w:multiLevelType w:val="hybridMultilevel"/>
     <w:tmpl w:val="81F8A1FC"/>
@@ -5307,7 +6281,7 @@
       </w:rPr>
     </w:lvl>
   </w:abstractNum>
-  <w:abstractNum w:abstractNumId="24" w15:restartNumberingAfterBreak="0">
+  <w:abstractNum w:abstractNumId="25" w15:restartNumberingAfterBreak="0">
     <w:nsid w:val="68083A02"/>
     <w:multiLevelType w:val="hybridMultilevel"/>
     <w:tmpl w:val="39002BC6"/>
@@ -5420,7 +6394,7 @@
       </w:rPr>
     </w:lvl>
   </w:abstractNum>
-  <w:abstractNum w:abstractNumId="25" w15:restartNumberingAfterBreak="0">
+  <w:abstractNum w:abstractNumId="26" w15:restartNumberingAfterBreak="0">
     <w:nsid w:val="6AFB6BB6"/>
     <w:multiLevelType w:val="hybridMultilevel"/>
     <w:tmpl w:val="E37CCC4A"/>
@@ -5533,7 +6507,7 @@
       </w:rPr>
     </w:lvl>
   </w:abstractNum>
-  <w:abstractNum w:abstractNumId="26" w15:restartNumberingAfterBreak="0">
+  <w:abstractNum w:abstractNumId="27" w15:restartNumberingAfterBreak="0">
     <w:nsid w:val="72FC0028"/>
     <w:multiLevelType w:val="hybridMultilevel"/>
     <w:tmpl w:val="4ACE26DC"/>
@@ -5646,7 +6620,7 @@
       </w:rPr>
     </w:lvl>
   </w:abstractNum>
-  <w:abstractNum w:abstractNumId="27" w15:restartNumberingAfterBreak="0">
+  <w:abstractNum w:abstractNumId="28" w15:restartNumberingAfterBreak="0">
     <w:nsid w:val="73961D30"/>
     <w:multiLevelType w:val="hybridMultilevel"/>
     <w:tmpl w:val="B5C86532"/>
@@ -5736,7 +6710,7 @@
       </w:pPr>
     </w:lvl>
   </w:abstractNum>
-  <w:abstractNum w:abstractNumId="28" w15:restartNumberingAfterBreak="0">
+  <w:abstractNum w:abstractNumId="29" w15:restartNumberingAfterBreak="0">
     <w:nsid w:val="76130EA3"/>
     <w:multiLevelType w:val="hybridMultilevel"/>
     <w:tmpl w:val="65F8549E"/>
@@ -5849,7 +6823,7 @@
       </w:rPr>
     </w:lvl>
   </w:abstractNum>
-  <w:abstractNum w:abstractNumId="29" w15:restartNumberingAfterBreak="0">
+  <w:abstractNum w:abstractNumId="30" w15:restartNumberingAfterBreak="0">
     <w:nsid w:val="77CB6A00"/>
     <w:multiLevelType w:val="hybridMultilevel"/>
     <w:tmpl w:val="8638A50A"/>
@@ -5963,7 +6937,7 @@
       </w:rPr>
     </w:lvl>
   </w:abstractNum>
-  <w:abstractNum w:abstractNumId="30" w15:restartNumberingAfterBreak="0">
+  <w:abstractNum w:abstractNumId="31" w15:restartNumberingAfterBreak="0">
     <w:nsid w:val="790460CE"/>
     <w:multiLevelType w:val="hybridMultilevel"/>
     <w:tmpl w:val="6C6CD9F0"/>
@@ -6076,7 +7050,7 @@
       </w:rPr>
     </w:lvl>
   </w:abstractNum>
-  <w:abstractNum w:abstractNumId="31" w15:restartNumberingAfterBreak="0">
+  <w:abstractNum w:abstractNumId="32" w15:restartNumberingAfterBreak="0">
     <w:nsid w:val="7E7F2399"/>
     <w:multiLevelType w:val="hybridMultilevel"/>
     <w:tmpl w:val="931074BC"/>
@@ -6190,10 +7164,10 @@
     </w:lvl>
   </w:abstractNum>
   <w:num w:numId="1">
-    <w:abstractNumId w:val="27"/>
+    <w:abstractNumId w:val="28"/>
   </w:num>
   <w:num w:numId="2">
-    <w:abstractNumId w:val="31"/>
+    <w:abstractNumId w:val="32"/>
   </w:num>
   <w:num w:numId="3">
     <w:abstractNumId w:val="20"/>
@@ -6208,13 +7182,13 @@
     <w:abstractNumId w:val="22"/>
   </w:num>
   <w:num w:numId="7">
-    <w:abstractNumId w:val="30"/>
+    <w:abstractNumId w:val="31"/>
   </w:num>
   <w:num w:numId="8">
     <w:abstractNumId w:val="11"/>
   </w:num>
   <w:num w:numId="9">
-    <w:abstractNumId w:val="29"/>
+    <w:abstractNumId w:val="30"/>
   </w:num>
   <w:num w:numId="10">
     <w:abstractNumId w:val="17"/>
@@ -6250,7 +7224,7 @@
     <w:abstractNumId w:val="7"/>
   </w:num>
   <w:num w:numId="21">
-    <w:abstractNumId w:val="25"/>
+    <w:abstractNumId w:val="26"/>
   </w:num>
   <w:num w:numId="22">
     <w:abstractNumId w:val="0"/>
@@ -6262,7 +7236,7 @@
     <w:abstractNumId w:val="3"/>
   </w:num>
   <w:num w:numId="25">
-    <w:abstractNumId w:val="28"/>
+    <w:abstractNumId w:val="29"/>
   </w:num>
   <w:num w:numId="26">
     <w:abstractNumId w:val="9"/>
@@ -6271,7 +7245,7 @@
     <w:abstractNumId w:val="6"/>
   </w:num>
   <w:num w:numId="28">
-    <w:abstractNumId w:val="26"/>
+    <w:abstractNumId w:val="27"/>
   </w:num>
   <w:num w:numId="29">
     <w:abstractNumId w:val="2"/>
@@ -6280,9 +7254,12 @@
     <w:abstractNumId w:val="16"/>
   </w:num>
   <w:num w:numId="31">
+    <w:abstractNumId w:val="25"/>
+  </w:num>
+  <w:num w:numId="32">
     <w:abstractNumId w:val="24"/>
   </w:num>
-  <w:num w:numId="32">
+  <w:num w:numId="33">
     <w:abstractNumId w:val="23"/>
   </w:num>
   <w:numIdMacAtCleanup w:val="32"/>
@@ -6290,7 +7267,7 @@
 </file>
 
 <file path=word/styles.xml><?xml version="1.0" encoding="utf-8"?>
-<w:styles xmlns:mc="http://schemas.openxmlformats.org/markup-compatibility/2006" xmlns:r="http://schemas.openxmlformats.org/officeDocument/2006/relationships" xmlns:w="http://schemas.openxmlformats.org/wordprocessingml/2006/main" xmlns:w14="http://schemas.microsoft.com/office/word/2010/wordml" xmlns:w15="http://schemas.microsoft.com/office/word/2012/wordml" xmlns:w16se="http://schemas.microsoft.com/office/word/2015/wordml/symex" mc:Ignorable="w14 w15 w16se">
+<w:styles xmlns:mc="http://schemas.openxmlformats.org/markup-compatibility/2006" xmlns:r="http://schemas.openxmlformats.org/officeDocument/2006/relationships" xmlns:w="http://schemas.openxmlformats.org/wordprocessingml/2006/main" xmlns:w14="http://schemas.microsoft.com/office/word/2010/wordml" xmlns:w15="http://schemas.microsoft.com/office/word/2012/wordml" xmlns:w16cid="http://schemas.microsoft.com/office/word/2016/wordml/cid" xmlns:w16se="http://schemas.microsoft.com/office/word/2015/wordml/symex" mc:Ignorable="w14 w15 w16se w16cid">
   <w:docDefaults>
     <w:rPrDefault>
       <w:rPr>
@@ -6304,7 +7281,7 @@
       </w:pPr>
     </w:pPrDefault>
   </w:docDefaults>
-  <w:latentStyles w:defLockedState="0" w:defUIPriority="0" w:defSemiHidden="0" w:defUnhideWhenUsed="0" w:defQFormat="0" w:count="371">
+  <w:latentStyles w:defLockedState="0" w:defUIPriority="0" w:defSemiHidden="0" w:defUnhideWhenUsed="0" w:defQFormat="0" w:count="375">
     <w:lsdException w:name="Normal" w:qFormat="1"/>
     <w:lsdException w:name="heading 1" w:uiPriority="9" w:qFormat="1"/>
     <w:lsdException w:name="heading 2" w:semiHidden="1" w:uiPriority="9" w:unhideWhenUsed="1" w:qFormat="1"/>
@@ -6390,7 +7367,7 @@
     <w:lsdException w:name="Body Text Indent 2" w:semiHidden="1" w:unhideWhenUsed="1"/>
     <w:lsdException w:name="Body Text Indent 3" w:semiHidden="1" w:unhideWhenUsed="1"/>
     <w:lsdException w:name="Block Text" w:semiHidden="1" w:unhideWhenUsed="1"/>
-    <w:lsdException w:name="Hyperlink" w:semiHidden="1" w:unhideWhenUsed="1"/>
+    <w:lsdException w:name="Hyperlink" w:semiHidden="1" w:uiPriority="99" w:unhideWhenUsed="1"/>
     <w:lsdException w:name="FollowedHyperlink" w:semiHidden="1" w:unhideWhenUsed="1"/>
     <w:lsdException w:name="Strong" w:uiPriority="22" w:qFormat="1"/>
     <w:lsdException w:name="Emphasis" w:uiPriority="20" w:qFormat="1"/>
@@ -6403,14 +7380,14 @@
     <w:lsdException w:name="HTML Acronym" w:semiHidden="1" w:unhideWhenUsed="1"/>
     <w:lsdException w:name="HTML Address" w:semiHidden="1" w:unhideWhenUsed="1"/>
     <w:lsdException w:name="HTML Cite" w:semiHidden="1" w:unhideWhenUsed="1"/>
-    <w:lsdException w:name="HTML Code" w:semiHidden="1" w:unhideWhenUsed="1"/>
+    <w:lsdException w:name="HTML Code" w:semiHidden="1" w:uiPriority="99" w:unhideWhenUsed="1"/>
     <w:lsdException w:name="HTML Definition" w:semiHidden="1" w:unhideWhenUsed="1"/>
     <w:lsdException w:name="HTML Keyboard" w:semiHidden="1" w:unhideWhenUsed="1"/>
     <w:lsdException w:name="HTML Preformatted" w:semiHidden="1" w:unhideWhenUsed="1"/>
     <w:lsdException w:name="HTML Sample" w:semiHidden="1" w:unhideWhenUsed="1"/>
     <w:lsdException w:name="HTML Typewriter" w:semiHidden="1" w:unhideWhenUsed="1"/>
     <w:lsdException w:name="HTML Variable" w:semiHidden="1" w:unhideWhenUsed="1"/>
-    <w:lsdException w:name="Normal Table" w:semiHidden="1" w:uiPriority="99" w:unhideWhenUsed="1"/>
+    <w:lsdException w:name="Normal Table" w:uiPriority="99"/>
     <w:lsdException w:name="annotation subject" w:semiHidden="1" w:unhideWhenUsed="1"/>
     <w:lsdException w:name="No List" w:semiHidden="1" w:uiPriority="99" w:unhideWhenUsed="1"/>
     <w:lsdException w:name="Outline List 1" w:semiHidden="1" w:uiPriority="99" w:unhideWhenUsed="1"/>
@@ -6454,10 +7431,8 @@
     <w:lsdException w:name="Table Elegant" w:semiHidden="1" w:unhideWhenUsed="1"/>
     <w:lsdException w:name="Table Professional" w:semiHidden="1" w:unhideWhenUsed="1"/>
     <w:lsdException w:name="Table Subtle 1" w:semiHidden="1" w:unhideWhenUsed="1"/>
-    <w:lsdException w:name="Table Subtle 2" w:semiHidden="1" w:unhideWhenUsed="1"/>
     <w:lsdException w:name="Table Web 1" w:semiHidden="1" w:unhideWhenUsed="1"/>
     <w:lsdException w:name="Table Web 2" w:semiHidden="1" w:unhideWhenUsed="1"/>
-    <w:lsdException w:name="Table Web 3" w:semiHidden="1" w:unhideWhenUsed="1"/>
     <w:lsdException w:name="Balloon Text" w:semiHidden="1" w:unhideWhenUsed="1"/>
     <w:lsdException w:name="Table Grid" w:uiPriority="39"/>
     <w:lsdException w:name="Table Theme" w:semiHidden="1" w:unhideWhenUsed="1"/>
@@ -6676,6 +7651,10 @@
     <w:lsdException w:name="List Table 5 Dark Accent 6" w:uiPriority="50"/>
     <w:lsdException w:name="List Table 6 Colorful Accent 6" w:uiPriority="51"/>
     <w:lsdException w:name="List Table 7 Colorful Accent 6" w:uiPriority="52"/>
+    <w:lsdException w:name="Mention" w:semiHidden="1" w:uiPriority="99" w:unhideWhenUsed="1"/>
+    <w:lsdException w:name="Smart Hyperlink" w:semiHidden="1" w:uiPriority="99" w:unhideWhenUsed="1"/>
+    <w:lsdException w:name="Hashtag" w:semiHidden="1" w:uiPriority="99" w:unhideWhenUsed="1"/>
+    <w:lsdException w:name="Unresolved Mention" w:semiHidden="1" w:uiPriority="99" w:unhideWhenUsed="1"/>
   </w:latentStyles>
   <w:style w:type="paragraph" w:default="1" w:styleId="Normal">
     <w:name w:val="Normal"/>
@@ -6723,6 +7702,71 @@
       <w:ind w:left="720"/>
       <w:contextualSpacing/>
     </w:pPr>
+  </w:style>
+  <w:style w:type="character" w:customStyle="1" w:styleId="type">
+    <w:name w:val="type"/>
+    <w:basedOn w:val="DefaultParagraphFont"/>
+    <w:rsid w:val="00C21B13"/>
+  </w:style>
+  <w:style w:type="character" w:styleId="Strong">
+    <w:name w:val="Strong"/>
+    <w:basedOn w:val="DefaultParagraphFont"/>
+    <w:uiPriority w:val="22"/>
+    <w:qFormat/>
+    <w:rsid w:val="00C21B13"/>
+    <w:rPr>
+      <w:b/>
+      <w:bCs/>
+    </w:rPr>
+  </w:style>
+  <w:style w:type="character" w:customStyle="1" w:styleId="methodparam">
+    <w:name w:val="methodparam"/>
+    <w:basedOn w:val="DefaultParagraphFont"/>
+    <w:rsid w:val="00C21B13"/>
+  </w:style>
+  <w:style w:type="character" w:styleId="Hyperlink">
+    <w:name w:val="Hyperlink"/>
+    <w:basedOn w:val="DefaultParagraphFont"/>
+    <w:uiPriority w:val="99"/>
+    <w:semiHidden/>
+    <w:unhideWhenUsed/>
+    <w:rsid w:val="00C21B13"/>
+    <w:rPr>
+      <w:color w:val="0000FF"/>
+      <w:u w:val="single"/>
+    </w:rPr>
+  </w:style>
+  <w:style w:type="character" w:styleId="HTMLCode">
+    <w:name w:val="HTML Code"/>
+    <w:basedOn w:val="DefaultParagraphFont"/>
+    <w:uiPriority w:val="99"/>
+    <w:semiHidden/>
+    <w:unhideWhenUsed/>
+    <w:rsid w:val="00C21B13"/>
+    <w:rPr>
+      <w:rFonts w:ascii="Courier New" w:eastAsia="Times New Roman" w:hAnsi="Courier New" w:cs="Courier New"/>
+      <w:sz w:val="20"/>
+      <w:szCs w:val="20"/>
+    </w:rPr>
+  </w:style>
+  <w:style w:type="character" w:customStyle="1" w:styleId="initializer">
+    <w:name w:val="initializer"/>
+    <w:basedOn w:val="DefaultParagraphFont"/>
+    <w:rsid w:val="00C21B13"/>
+  </w:style>
+  <w:style w:type="paragraph" w:customStyle="1" w:styleId="para">
+    <w:name w:val="para"/>
+    <w:basedOn w:val="Normal"/>
+    <w:rsid w:val="00C21B13"/>
+    <w:pPr>
+      <w:spacing w:before="100" w:beforeAutospacing="1" w:after="100" w:afterAutospacing="1" w:line="240" w:lineRule="auto"/>
+    </w:pPr>
+    <w:rPr>
+      <w:rFonts w:ascii="Times New Roman" w:eastAsia="Times New Roman" w:hAnsi="Times New Roman"/>
+      <w:sz w:val="24"/>
+      <w:szCs w:val="24"/>
+      <w:lang w:val="ro-RO" w:eastAsia="ro-RO"/>
+    </w:rPr>
   </w:style>
 </w:styles>
 </file>

</xml_diff>